<commit_message>
Added outline to docs.docx
</commit_message>
<xml_diff>
--- a/docs/docs.docx
+++ b/docs/docs.docx
@@ -2,7 +2,1577 @@
 <file path=word/document.xml><?xml version="1.0" encoding="utf-8"?>
 <w:document xmlns:wpc="http://schemas.microsoft.com/office/word/2010/wordprocessingCanvas" xmlns:cx="http://schemas.microsoft.com/office/drawing/2014/chartex" xmlns:cx1="http://schemas.microsoft.com/office/drawing/2015/9/8/chartex" xmlns:cx2="http://schemas.microsoft.com/office/drawing/2015/10/21/chartex" xmlns:cx3="http://schemas.microsoft.com/office/drawing/2016/5/9/chartex" xmlns:cx4="http://schemas.microsoft.com/office/drawing/2016/5/10/chartex" xmlns:cx5="http://schemas.microsoft.com/office/drawing/2016/5/11/chartex" xmlns:cx6="http://schemas.microsoft.com/office/drawing/2016/5/12/chartex" xmlns:cx7="http://schemas.microsoft.com/office/drawing/2016/5/13/chartex" xmlns:cx8="http://schemas.microsoft.com/office/drawing/2016/5/14/chartex" xmlns:mc="http://schemas.openxmlformats.org/markup-compatibility/2006" xmlns:aink="http://schemas.microsoft.com/office/drawing/2016/ink" xmlns:am3d="http://schemas.microsoft.com/office/drawing/2017/model3d" xmlns:o="urn:schemas-microsoft-com:office:office" xmlns:oel="http://schemas.microsoft.com/office/2019/extlst" xmlns:r="http://schemas.openxmlformats.org/officeDocument/2006/relationships" xmlns:m="http://schemas.openxmlformats.org/officeDocument/2006/math" xmlns:v="urn:schemas-microsoft-com:vml" xmlns:wp14="http://schemas.microsoft.com/office/word/2010/wordprocessingDrawing" xmlns:wp="http://schemas.openxmlformats.org/drawingml/2006/wordprocessingDrawing" xmlns:w10="urn:schemas-microsoft-com:office:word" xmlns:w="http://schemas.openxmlformats.org/wordprocessingml/2006/main" xmlns:w14="http://schemas.microsoft.com/office/word/2010/wordml" xmlns:w15="http://schemas.microsoft.com/office/word/2012/wordml" xmlns:w16cex="http://schemas.microsoft.com/office/word/2018/wordml/cex" xmlns:w16cid="http://schemas.microsoft.com/office/word/2016/wordml/cid" xmlns:w16="http://schemas.microsoft.com/office/word/2018/wordml" xmlns:w16du="http://schemas.microsoft.com/office/word/2023/wordml/word16du" xmlns:w16sdtdh="http://schemas.microsoft.com/office/word/2020/wordml/sdtdatahash" xmlns:w16sdtfl="http://schemas.microsoft.com/office/word/2024/wordml/sdtformatlock" xmlns:w16se="http://schemas.microsoft.com/office/word/2015/wordml/symex" xmlns:wpg="http://schemas.microsoft.com/office/word/2010/wordprocessingGroup" xmlns:wpi="http://schemas.microsoft.com/office/word/2010/wordprocessingInk" xmlns:wne="http://schemas.microsoft.com/office/word/2006/wordml" xmlns:wps="http://schemas.microsoft.com/office/word/2010/wordprocessingShape" mc:Ignorable="w14 w15 w16se w16cid w16 w16cex w16sdtdh w16sdtfl w16du wp14">
   <w:body>
-    <w:p/>
+    <w:p>
+      <w:pPr>
+        <w:pStyle w:val="Title"/>
+        <w:jc w:val="center"/>
+      </w:pPr>
+      <w:r>
+        <w:t>Documentation for Key Dissemination and Secret Sharing</w:t>
+      </w:r>
+    </w:p>
+    <w:p>
+      <w:pPr>
+        <w:rPr>
+          <w:rFonts w:asciiTheme="majorHAnsi" w:eastAsiaTheme="majorEastAsia" w:hAnsiTheme="majorHAnsi" w:cstheme="majorBidi"/>
+          <w:spacing w:val="-10"/>
+          <w:kern w:val="28"/>
+          <w:sz w:val="56"/>
+          <w:szCs w:val="56"/>
+        </w:rPr>
+      </w:pPr>
+      <w:r>
+        <w:br w:type="page"/>
+      </w:r>
+    </w:p>
+    <w:sdt>
+      <w:sdtPr>
+        <w:id w:val="424618079"/>
+        <w:docPartObj>
+          <w:docPartGallery w:val="Table of Contents"/>
+          <w:docPartUnique/>
+        </w:docPartObj>
+      </w:sdtPr>
+      <w:sdtEndPr>
+        <w:rPr>
+          <w:rFonts w:asciiTheme="minorHAnsi" w:eastAsiaTheme="minorHAnsi" w:hAnsiTheme="minorHAnsi" w:cstheme="minorBidi"/>
+          <w:b/>
+          <w:bCs/>
+          <w:noProof/>
+          <w:color w:val="auto"/>
+          <w:kern w:val="2"/>
+          <w:sz w:val="22"/>
+          <w:szCs w:val="22"/>
+          <w14:ligatures w14:val="standardContextual"/>
+        </w:rPr>
+      </w:sdtEndPr>
+      <w:sdtContent>
+        <w:p>
+          <w:pPr>
+            <w:pStyle w:val="TOCHeading"/>
+          </w:pPr>
+          <w:r>
+            <w:t>Table of Contents</w:t>
+          </w:r>
+        </w:p>
+        <w:p>
+          <w:pPr>
+            <w:pStyle w:val="TOC1"/>
+            <w:tabs>
+              <w:tab w:val="right" w:leader="dot" w:pos="9350"/>
+            </w:tabs>
+            <w:rPr>
+              <w:rFonts w:eastAsiaTheme="minorEastAsia"/>
+              <w:noProof/>
+              <w:sz w:val="24"/>
+              <w:szCs w:val="24"/>
+            </w:rPr>
+          </w:pPr>
+          <w:r>
+            <w:fldChar w:fldCharType="begin"/>
+          </w:r>
+          <w:r>
+            <w:instrText xml:space="preserve"> TOC \o "1-3" \h \z \u </w:instrText>
+          </w:r>
+          <w:r>
+            <w:fldChar w:fldCharType="separate"/>
+          </w:r>
+          <w:hyperlink w:anchor="_Toc189830095" w:history="1">
+            <w:r>
+              <w:rPr>
+                <w:rStyle w:val="Hyperlink"/>
+                <w:noProof/>
+              </w:rPr>
+              <w:t>Introduction</w:t>
+            </w:r>
+            <w:r>
+              <w:rPr>
+                <w:noProof/>
+                <w:webHidden/>
+              </w:rPr>
+              <w:tab/>
+            </w:r>
+            <w:r>
+              <w:rPr>
+                <w:noProof/>
+                <w:webHidden/>
+              </w:rPr>
+              <w:fldChar w:fldCharType="begin"/>
+            </w:r>
+            <w:r>
+              <w:rPr>
+                <w:noProof/>
+                <w:webHidden/>
+              </w:rPr>
+              <w:instrText xml:space="preserve"> PAGEREF _Toc189830095 \h </w:instrText>
+            </w:r>
+            <w:r>
+              <w:rPr>
+                <w:noProof/>
+                <w:webHidden/>
+              </w:rPr>
+            </w:r>
+            <w:r>
+              <w:rPr>
+                <w:noProof/>
+                <w:webHidden/>
+              </w:rPr>
+              <w:fldChar w:fldCharType="separate"/>
+            </w:r>
+            <w:r>
+              <w:rPr>
+                <w:noProof/>
+                <w:webHidden/>
+              </w:rPr>
+              <w:t>3</w:t>
+            </w:r>
+            <w:r>
+              <w:rPr>
+                <w:noProof/>
+                <w:webHidden/>
+              </w:rPr>
+              <w:fldChar w:fldCharType="end"/>
+            </w:r>
+          </w:hyperlink>
+        </w:p>
+        <w:p>
+          <w:pPr>
+            <w:pStyle w:val="TOC1"/>
+            <w:tabs>
+              <w:tab w:val="right" w:leader="dot" w:pos="9350"/>
+            </w:tabs>
+            <w:rPr>
+              <w:rFonts w:eastAsiaTheme="minorEastAsia"/>
+              <w:noProof/>
+              <w:sz w:val="24"/>
+              <w:szCs w:val="24"/>
+            </w:rPr>
+          </w:pPr>
+          <w:hyperlink w:anchor="_Toc189830096" w:history="1">
+            <w:r>
+              <w:rPr>
+                <w:rStyle w:val="Hyperlink"/>
+                <w:noProof/>
+              </w:rPr>
+              <w:t>General Functions</w:t>
+            </w:r>
+            <w:r>
+              <w:rPr>
+                <w:noProof/>
+                <w:webHidden/>
+              </w:rPr>
+              <w:tab/>
+            </w:r>
+            <w:r>
+              <w:rPr>
+                <w:noProof/>
+                <w:webHidden/>
+              </w:rPr>
+              <w:fldChar w:fldCharType="begin"/>
+            </w:r>
+            <w:r>
+              <w:rPr>
+                <w:noProof/>
+                <w:webHidden/>
+              </w:rPr>
+              <w:instrText xml:space="preserve"> PAGEREF _Toc189830096 \h </w:instrText>
+            </w:r>
+            <w:r>
+              <w:rPr>
+                <w:noProof/>
+                <w:webHidden/>
+              </w:rPr>
+            </w:r>
+            <w:r>
+              <w:rPr>
+                <w:noProof/>
+                <w:webHidden/>
+              </w:rPr>
+              <w:fldChar w:fldCharType="separate"/>
+            </w:r>
+            <w:r>
+              <w:rPr>
+                <w:noProof/>
+                <w:webHidden/>
+              </w:rPr>
+              <w:t>3</w:t>
+            </w:r>
+            <w:r>
+              <w:rPr>
+                <w:noProof/>
+                <w:webHidden/>
+              </w:rPr>
+              <w:fldChar w:fldCharType="end"/>
+            </w:r>
+          </w:hyperlink>
+        </w:p>
+        <w:p>
+          <w:pPr>
+            <w:pStyle w:val="TOC2"/>
+            <w:tabs>
+              <w:tab w:val="right" w:leader="dot" w:pos="9350"/>
+            </w:tabs>
+            <w:rPr>
+              <w:rFonts w:eastAsiaTheme="minorEastAsia"/>
+              <w:noProof/>
+              <w:sz w:val="24"/>
+              <w:szCs w:val="24"/>
+            </w:rPr>
+          </w:pPr>
+          <w:hyperlink w:anchor="_Toc189830097" w:history="1">
+            <w:r>
+              <w:rPr>
+                <w:rStyle w:val="Hyperlink"/>
+                <w:noProof/>
+              </w:rPr>
+              <w:t>del_cut_edges()</w:t>
+            </w:r>
+            <w:r>
+              <w:rPr>
+                <w:noProof/>
+                <w:webHidden/>
+              </w:rPr>
+              <w:tab/>
+            </w:r>
+            <w:r>
+              <w:rPr>
+                <w:noProof/>
+                <w:webHidden/>
+              </w:rPr>
+              <w:fldChar w:fldCharType="begin"/>
+            </w:r>
+            <w:r>
+              <w:rPr>
+                <w:noProof/>
+                <w:webHidden/>
+              </w:rPr>
+              <w:instrText xml:space="preserve"> PAGEREF _Toc189830097 \h </w:instrText>
+            </w:r>
+            <w:r>
+              <w:rPr>
+                <w:noProof/>
+                <w:webHidden/>
+              </w:rPr>
+            </w:r>
+            <w:r>
+              <w:rPr>
+                <w:noProof/>
+                <w:webHidden/>
+              </w:rPr>
+              <w:fldChar w:fldCharType="separate"/>
+            </w:r>
+            <w:r>
+              <w:rPr>
+                <w:noProof/>
+                <w:webHidden/>
+              </w:rPr>
+              <w:t>3</w:t>
+            </w:r>
+            <w:r>
+              <w:rPr>
+                <w:noProof/>
+                <w:webHidden/>
+              </w:rPr>
+              <w:fldChar w:fldCharType="end"/>
+            </w:r>
+          </w:hyperlink>
+        </w:p>
+        <w:p>
+          <w:pPr>
+            <w:pStyle w:val="TOC2"/>
+            <w:tabs>
+              <w:tab w:val="right" w:leader="dot" w:pos="9350"/>
+            </w:tabs>
+            <w:rPr>
+              <w:rFonts w:eastAsiaTheme="minorEastAsia"/>
+              <w:noProof/>
+              <w:sz w:val="24"/>
+              <w:szCs w:val="24"/>
+            </w:rPr>
+          </w:pPr>
+          <w:hyperlink w:anchor="_Toc189830098" w:history="1">
+            <w:r>
+              <w:rPr>
+                <w:rStyle w:val="Hyperlink"/>
+                <w:noProof/>
+              </w:rPr>
+              <w:t>is_cut_vertex()</w:t>
+            </w:r>
+            <w:r>
+              <w:rPr>
+                <w:noProof/>
+                <w:webHidden/>
+              </w:rPr>
+              <w:tab/>
+            </w:r>
+            <w:r>
+              <w:rPr>
+                <w:noProof/>
+                <w:webHidden/>
+              </w:rPr>
+              <w:fldChar w:fldCharType="begin"/>
+            </w:r>
+            <w:r>
+              <w:rPr>
+                <w:noProof/>
+                <w:webHidden/>
+              </w:rPr>
+              <w:instrText xml:space="preserve"> PAGEREF _Toc189830098 \h </w:instrText>
+            </w:r>
+            <w:r>
+              <w:rPr>
+                <w:noProof/>
+                <w:webHidden/>
+              </w:rPr>
+            </w:r>
+            <w:r>
+              <w:rPr>
+                <w:noProof/>
+                <w:webHidden/>
+              </w:rPr>
+              <w:fldChar w:fldCharType="separate"/>
+            </w:r>
+            <w:r>
+              <w:rPr>
+                <w:noProof/>
+                <w:webHidden/>
+              </w:rPr>
+              <w:t>3</w:t>
+            </w:r>
+            <w:r>
+              <w:rPr>
+                <w:noProof/>
+                <w:webHidden/>
+              </w:rPr>
+              <w:fldChar w:fldCharType="end"/>
+            </w:r>
+          </w:hyperlink>
+        </w:p>
+        <w:p>
+          <w:pPr>
+            <w:pStyle w:val="TOC2"/>
+            <w:tabs>
+              <w:tab w:val="right" w:leader="dot" w:pos="9350"/>
+            </w:tabs>
+            <w:rPr>
+              <w:rFonts w:eastAsiaTheme="minorEastAsia"/>
+              <w:noProof/>
+              <w:sz w:val="24"/>
+              <w:szCs w:val="24"/>
+            </w:rPr>
+          </w:pPr>
+          <w:hyperlink w:anchor="_Toc189830099" w:history="1">
+            <w:r>
+              <w:rPr>
+                <w:rStyle w:val="Hyperlink"/>
+                <w:noProof/>
+              </w:rPr>
+              <w:t>get_connect_sets()</w:t>
+            </w:r>
+            <w:r>
+              <w:rPr>
+                <w:noProof/>
+                <w:webHidden/>
+              </w:rPr>
+              <w:tab/>
+            </w:r>
+            <w:r>
+              <w:rPr>
+                <w:noProof/>
+                <w:webHidden/>
+              </w:rPr>
+              <w:fldChar w:fldCharType="begin"/>
+            </w:r>
+            <w:r>
+              <w:rPr>
+                <w:noProof/>
+                <w:webHidden/>
+              </w:rPr>
+              <w:instrText xml:space="preserve"> PAGEREF _Toc189830099 \h </w:instrText>
+            </w:r>
+            <w:r>
+              <w:rPr>
+                <w:noProof/>
+                <w:webHidden/>
+              </w:rPr>
+            </w:r>
+            <w:r>
+              <w:rPr>
+                <w:noProof/>
+                <w:webHidden/>
+              </w:rPr>
+              <w:fldChar w:fldCharType="separate"/>
+            </w:r>
+            <w:r>
+              <w:rPr>
+                <w:noProof/>
+                <w:webHidden/>
+              </w:rPr>
+              <w:t>3</w:t>
+            </w:r>
+            <w:r>
+              <w:rPr>
+                <w:noProof/>
+                <w:webHidden/>
+              </w:rPr>
+              <w:fldChar w:fldCharType="end"/>
+            </w:r>
+          </w:hyperlink>
+        </w:p>
+        <w:p>
+          <w:pPr>
+            <w:pStyle w:val="TOC2"/>
+            <w:tabs>
+              <w:tab w:val="right" w:leader="dot" w:pos="9350"/>
+            </w:tabs>
+            <w:rPr>
+              <w:rFonts w:eastAsiaTheme="minorEastAsia"/>
+              <w:noProof/>
+              <w:sz w:val="24"/>
+              <w:szCs w:val="24"/>
+            </w:rPr>
+          </w:pPr>
+          <w:hyperlink w:anchor="_Toc189830100" w:history="1">
+            <w:r>
+              <w:rPr>
+                <w:rStyle w:val="Hyperlink"/>
+                <w:noProof/>
+              </w:rPr>
+              <w:t>get_intersection_set_H_edges()</w:t>
+            </w:r>
+            <w:r>
+              <w:rPr>
+                <w:noProof/>
+                <w:webHidden/>
+              </w:rPr>
+              <w:tab/>
+            </w:r>
+            <w:r>
+              <w:rPr>
+                <w:noProof/>
+                <w:webHidden/>
+              </w:rPr>
+              <w:fldChar w:fldCharType="begin"/>
+            </w:r>
+            <w:r>
+              <w:rPr>
+                <w:noProof/>
+                <w:webHidden/>
+              </w:rPr>
+              <w:instrText xml:space="preserve"> PAGEREF _Toc189830100 \h </w:instrText>
+            </w:r>
+            <w:r>
+              <w:rPr>
+                <w:noProof/>
+                <w:webHidden/>
+              </w:rPr>
+            </w:r>
+            <w:r>
+              <w:rPr>
+                <w:noProof/>
+                <w:webHidden/>
+              </w:rPr>
+              <w:fldChar w:fldCharType="separate"/>
+            </w:r>
+            <w:r>
+              <w:rPr>
+                <w:noProof/>
+                <w:webHidden/>
+              </w:rPr>
+              <w:t>3</w:t>
+            </w:r>
+            <w:r>
+              <w:rPr>
+                <w:noProof/>
+                <w:webHidden/>
+              </w:rPr>
+              <w:fldChar w:fldCharType="end"/>
+            </w:r>
+          </w:hyperlink>
+        </w:p>
+        <w:p>
+          <w:pPr>
+            <w:pStyle w:val="TOC2"/>
+            <w:tabs>
+              <w:tab w:val="right" w:leader="dot" w:pos="9350"/>
+            </w:tabs>
+            <w:rPr>
+              <w:rFonts w:eastAsiaTheme="minorEastAsia"/>
+              <w:noProof/>
+              <w:sz w:val="24"/>
+              <w:szCs w:val="24"/>
+            </w:rPr>
+          </w:pPr>
+          <w:hyperlink w:anchor="_Toc189830101" w:history="1">
+            <w:r>
+              <w:rPr>
+                <w:rStyle w:val="Hyperlink"/>
+                <w:noProof/>
+              </w:rPr>
+              <w:t>alt_path_exists()</w:t>
+            </w:r>
+            <w:r>
+              <w:rPr>
+                <w:noProof/>
+                <w:webHidden/>
+              </w:rPr>
+              <w:tab/>
+            </w:r>
+            <w:r>
+              <w:rPr>
+                <w:noProof/>
+                <w:webHidden/>
+              </w:rPr>
+              <w:fldChar w:fldCharType="begin"/>
+            </w:r>
+            <w:r>
+              <w:rPr>
+                <w:noProof/>
+                <w:webHidden/>
+              </w:rPr>
+              <w:instrText xml:space="preserve"> PAGEREF _Toc189830101 \h </w:instrText>
+            </w:r>
+            <w:r>
+              <w:rPr>
+                <w:noProof/>
+                <w:webHidden/>
+              </w:rPr>
+            </w:r>
+            <w:r>
+              <w:rPr>
+                <w:noProof/>
+                <w:webHidden/>
+              </w:rPr>
+              <w:fldChar w:fldCharType="separate"/>
+            </w:r>
+            <w:r>
+              <w:rPr>
+                <w:noProof/>
+                <w:webHidden/>
+              </w:rPr>
+              <w:t>3</w:t>
+            </w:r>
+            <w:r>
+              <w:rPr>
+                <w:noProof/>
+                <w:webHidden/>
+              </w:rPr>
+              <w:fldChar w:fldCharType="end"/>
+            </w:r>
+          </w:hyperlink>
+        </w:p>
+        <w:p>
+          <w:pPr>
+            <w:pStyle w:val="TOC2"/>
+            <w:tabs>
+              <w:tab w:val="right" w:leader="dot" w:pos="9350"/>
+            </w:tabs>
+            <w:rPr>
+              <w:rFonts w:eastAsiaTheme="minorEastAsia"/>
+              <w:noProof/>
+              <w:sz w:val="24"/>
+              <w:szCs w:val="24"/>
+            </w:rPr>
+          </w:pPr>
+          <w:hyperlink w:anchor="_Toc189830102" w:history="1">
+            <w:r>
+              <w:rPr>
+                <w:rStyle w:val="Hyperlink"/>
+                <w:noProof/>
+              </w:rPr>
+              <w:t>intersection()</w:t>
+            </w:r>
+            <w:r>
+              <w:rPr>
+                <w:noProof/>
+                <w:webHidden/>
+              </w:rPr>
+              <w:tab/>
+            </w:r>
+            <w:r>
+              <w:rPr>
+                <w:noProof/>
+                <w:webHidden/>
+              </w:rPr>
+              <w:fldChar w:fldCharType="begin"/>
+            </w:r>
+            <w:r>
+              <w:rPr>
+                <w:noProof/>
+                <w:webHidden/>
+              </w:rPr>
+              <w:instrText xml:space="preserve"> PAGEREF _Toc189830102 \h </w:instrText>
+            </w:r>
+            <w:r>
+              <w:rPr>
+                <w:noProof/>
+                <w:webHidden/>
+              </w:rPr>
+            </w:r>
+            <w:r>
+              <w:rPr>
+                <w:noProof/>
+                <w:webHidden/>
+              </w:rPr>
+              <w:fldChar w:fldCharType="separate"/>
+            </w:r>
+            <w:r>
+              <w:rPr>
+                <w:noProof/>
+                <w:webHidden/>
+              </w:rPr>
+              <w:t>3</w:t>
+            </w:r>
+            <w:r>
+              <w:rPr>
+                <w:noProof/>
+                <w:webHidden/>
+              </w:rPr>
+              <w:fldChar w:fldCharType="end"/>
+            </w:r>
+          </w:hyperlink>
+        </w:p>
+        <w:p>
+          <w:pPr>
+            <w:pStyle w:val="TOC1"/>
+            <w:tabs>
+              <w:tab w:val="right" w:leader="dot" w:pos="9350"/>
+            </w:tabs>
+            <w:rPr>
+              <w:rFonts w:eastAsiaTheme="minorEastAsia"/>
+              <w:noProof/>
+              <w:sz w:val="24"/>
+              <w:szCs w:val="24"/>
+            </w:rPr>
+          </w:pPr>
+          <w:hyperlink w:anchor="_Toc189830103" w:history="1">
+            <w:r>
+              <w:rPr>
+                <w:rStyle w:val="Hyperlink"/>
+                <w:noProof/>
+              </w:rPr>
+              <w:t>class ShareSecret</w:t>
+            </w:r>
+            <w:r>
+              <w:rPr>
+                <w:noProof/>
+                <w:webHidden/>
+              </w:rPr>
+              <w:tab/>
+            </w:r>
+            <w:r>
+              <w:rPr>
+                <w:noProof/>
+                <w:webHidden/>
+              </w:rPr>
+              <w:fldChar w:fldCharType="begin"/>
+            </w:r>
+            <w:r>
+              <w:rPr>
+                <w:noProof/>
+                <w:webHidden/>
+              </w:rPr>
+              <w:instrText xml:space="preserve"> PAGEREF _Toc189830103 \h </w:instrText>
+            </w:r>
+            <w:r>
+              <w:rPr>
+                <w:noProof/>
+                <w:webHidden/>
+              </w:rPr>
+            </w:r>
+            <w:r>
+              <w:rPr>
+                <w:noProof/>
+                <w:webHidden/>
+              </w:rPr>
+              <w:fldChar w:fldCharType="separate"/>
+            </w:r>
+            <w:r>
+              <w:rPr>
+                <w:noProof/>
+                <w:webHidden/>
+              </w:rPr>
+              <w:t>4</w:t>
+            </w:r>
+            <w:r>
+              <w:rPr>
+                <w:noProof/>
+                <w:webHidden/>
+              </w:rPr>
+              <w:fldChar w:fldCharType="end"/>
+            </w:r>
+          </w:hyperlink>
+        </w:p>
+        <w:p>
+          <w:pPr>
+            <w:pStyle w:val="TOC2"/>
+            <w:tabs>
+              <w:tab w:val="right" w:leader="dot" w:pos="9350"/>
+            </w:tabs>
+            <w:rPr>
+              <w:rFonts w:eastAsiaTheme="minorEastAsia"/>
+              <w:noProof/>
+              <w:sz w:val="24"/>
+              <w:szCs w:val="24"/>
+            </w:rPr>
+          </w:pPr>
+          <w:hyperlink w:anchor="_Toc189830104" w:history="1">
+            <w:r>
+              <w:rPr>
+                <w:rStyle w:val="Hyperlink"/>
+                <w:noProof/>
+              </w:rPr>
+              <w:t>__init__()</w:t>
+            </w:r>
+            <w:r>
+              <w:rPr>
+                <w:noProof/>
+                <w:webHidden/>
+              </w:rPr>
+              <w:tab/>
+            </w:r>
+            <w:r>
+              <w:rPr>
+                <w:noProof/>
+                <w:webHidden/>
+              </w:rPr>
+              <w:fldChar w:fldCharType="begin"/>
+            </w:r>
+            <w:r>
+              <w:rPr>
+                <w:noProof/>
+                <w:webHidden/>
+              </w:rPr>
+              <w:instrText xml:space="preserve"> PAGEREF _Toc189830104 \h </w:instrText>
+            </w:r>
+            <w:r>
+              <w:rPr>
+                <w:noProof/>
+                <w:webHidden/>
+              </w:rPr>
+            </w:r>
+            <w:r>
+              <w:rPr>
+                <w:noProof/>
+                <w:webHidden/>
+              </w:rPr>
+              <w:fldChar w:fldCharType="separate"/>
+            </w:r>
+            <w:r>
+              <w:rPr>
+                <w:noProof/>
+                <w:webHidden/>
+              </w:rPr>
+              <w:t>4</w:t>
+            </w:r>
+            <w:r>
+              <w:rPr>
+                <w:noProof/>
+                <w:webHidden/>
+              </w:rPr>
+              <w:fldChar w:fldCharType="end"/>
+            </w:r>
+          </w:hyperlink>
+        </w:p>
+        <w:p>
+          <w:pPr>
+            <w:pStyle w:val="TOC2"/>
+            <w:tabs>
+              <w:tab w:val="right" w:leader="dot" w:pos="9350"/>
+            </w:tabs>
+            <w:rPr>
+              <w:rFonts w:eastAsiaTheme="minorEastAsia"/>
+              <w:noProof/>
+              <w:sz w:val="24"/>
+              <w:szCs w:val="24"/>
+            </w:rPr>
+          </w:pPr>
+          <w:hyperlink w:anchor="_Toc189830105" w:history="1">
+            <w:r>
+              <w:rPr>
+                <w:rStyle w:val="Hyperlink"/>
+                <w:noProof/>
+              </w:rPr>
+              <w:t>get_cut_vertices()</w:t>
+            </w:r>
+            <w:r>
+              <w:rPr>
+                <w:noProof/>
+                <w:webHidden/>
+              </w:rPr>
+              <w:tab/>
+            </w:r>
+            <w:r>
+              <w:rPr>
+                <w:noProof/>
+                <w:webHidden/>
+              </w:rPr>
+              <w:fldChar w:fldCharType="begin"/>
+            </w:r>
+            <w:r>
+              <w:rPr>
+                <w:noProof/>
+                <w:webHidden/>
+              </w:rPr>
+              <w:instrText xml:space="preserve"> PAGEREF _Toc189830105 \h </w:instrText>
+            </w:r>
+            <w:r>
+              <w:rPr>
+                <w:noProof/>
+                <w:webHidden/>
+              </w:rPr>
+            </w:r>
+            <w:r>
+              <w:rPr>
+                <w:noProof/>
+                <w:webHidden/>
+              </w:rPr>
+              <w:fldChar w:fldCharType="separate"/>
+            </w:r>
+            <w:r>
+              <w:rPr>
+                <w:noProof/>
+                <w:webHidden/>
+              </w:rPr>
+              <w:t>4</w:t>
+            </w:r>
+            <w:r>
+              <w:rPr>
+                <w:noProof/>
+                <w:webHidden/>
+              </w:rPr>
+              <w:fldChar w:fldCharType="end"/>
+            </w:r>
+          </w:hyperlink>
+        </w:p>
+        <w:p>
+          <w:pPr>
+            <w:pStyle w:val="TOC2"/>
+            <w:tabs>
+              <w:tab w:val="right" w:leader="dot" w:pos="9350"/>
+            </w:tabs>
+            <w:rPr>
+              <w:rFonts w:eastAsiaTheme="minorEastAsia"/>
+              <w:noProof/>
+              <w:sz w:val="24"/>
+              <w:szCs w:val="24"/>
+            </w:rPr>
+          </w:pPr>
+          <w:hyperlink w:anchor="_Toc189830106" w:history="1">
+            <w:r>
+              <w:rPr>
+                <w:rStyle w:val="Hyperlink"/>
+                <w:noProof/>
+              </w:rPr>
+              <w:t>get_alternating_path()</w:t>
+            </w:r>
+            <w:r>
+              <w:rPr>
+                <w:noProof/>
+                <w:webHidden/>
+              </w:rPr>
+              <w:tab/>
+            </w:r>
+            <w:r>
+              <w:rPr>
+                <w:noProof/>
+                <w:webHidden/>
+              </w:rPr>
+              <w:fldChar w:fldCharType="begin"/>
+            </w:r>
+            <w:r>
+              <w:rPr>
+                <w:noProof/>
+                <w:webHidden/>
+              </w:rPr>
+              <w:instrText xml:space="preserve"> PAGEREF _Toc189830106 \h </w:instrText>
+            </w:r>
+            <w:r>
+              <w:rPr>
+                <w:noProof/>
+                <w:webHidden/>
+              </w:rPr>
+            </w:r>
+            <w:r>
+              <w:rPr>
+                <w:noProof/>
+                <w:webHidden/>
+              </w:rPr>
+              <w:fldChar w:fldCharType="separate"/>
+            </w:r>
+            <w:r>
+              <w:rPr>
+                <w:noProof/>
+                <w:webHidden/>
+              </w:rPr>
+              <w:t>4</w:t>
+            </w:r>
+            <w:r>
+              <w:rPr>
+                <w:noProof/>
+                <w:webHidden/>
+              </w:rPr>
+              <w:fldChar w:fldCharType="end"/>
+            </w:r>
+          </w:hyperlink>
+        </w:p>
+        <w:p>
+          <w:pPr>
+            <w:pStyle w:val="TOC2"/>
+            <w:tabs>
+              <w:tab w:val="right" w:leader="dot" w:pos="9350"/>
+            </w:tabs>
+            <w:rPr>
+              <w:rFonts w:eastAsiaTheme="minorEastAsia"/>
+              <w:noProof/>
+              <w:sz w:val="24"/>
+              <w:szCs w:val="24"/>
+            </w:rPr>
+          </w:pPr>
+          <w:hyperlink w:anchor="_Toc189830107" w:history="1">
+            <w:r>
+              <w:rPr>
+                <w:rStyle w:val="Hyperlink"/>
+                <w:noProof/>
+              </w:rPr>
+              <w:t>get_source_to_target_path()</w:t>
+            </w:r>
+            <w:r>
+              <w:rPr>
+                <w:noProof/>
+                <w:webHidden/>
+              </w:rPr>
+              <w:tab/>
+            </w:r>
+            <w:r>
+              <w:rPr>
+                <w:noProof/>
+                <w:webHidden/>
+              </w:rPr>
+              <w:fldChar w:fldCharType="begin"/>
+            </w:r>
+            <w:r>
+              <w:rPr>
+                <w:noProof/>
+                <w:webHidden/>
+              </w:rPr>
+              <w:instrText xml:space="preserve"> PAGEREF _Toc189830107 \h </w:instrText>
+            </w:r>
+            <w:r>
+              <w:rPr>
+                <w:noProof/>
+                <w:webHidden/>
+              </w:rPr>
+            </w:r>
+            <w:r>
+              <w:rPr>
+                <w:noProof/>
+                <w:webHidden/>
+              </w:rPr>
+              <w:fldChar w:fldCharType="separate"/>
+            </w:r>
+            <w:r>
+              <w:rPr>
+                <w:noProof/>
+                <w:webHidden/>
+              </w:rPr>
+              <w:t>4</w:t>
+            </w:r>
+            <w:r>
+              <w:rPr>
+                <w:noProof/>
+                <w:webHidden/>
+              </w:rPr>
+              <w:fldChar w:fldCharType="end"/>
+            </w:r>
+          </w:hyperlink>
+        </w:p>
+        <w:p>
+          <w:pPr>
+            <w:pStyle w:val="TOC1"/>
+            <w:tabs>
+              <w:tab w:val="right" w:leader="dot" w:pos="9350"/>
+            </w:tabs>
+            <w:rPr>
+              <w:rFonts w:eastAsiaTheme="minorEastAsia"/>
+              <w:noProof/>
+              <w:sz w:val="24"/>
+              <w:szCs w:val="24"/>
+            </w:rPr>
+          </w:pPr>
+          <w:hyperlink w:anchor="_Toc189830108" w:history="1">
+            <w:r>
+              <w:rPr>
+                <w:rStyle w:val="Hyperlink"/>
+                <w:noProof/>
+              </w:rPr>
+              <w:t>class ShareKey</w:t>
+            </w:r>
+            <w:r>
+              <w:rPr>
+                <w:noProof/>
+                <w:webHidden/>
+              </w:rPr>
+              <w:tab/>
+            </w:r>
+            <w:r>
+              <w:rPr>
+                <w:noProof/>
+                <w:webHidden/>
+              </w:rPr>
+              <w:fldChar w:fldCharType="begin"/>
+            </w:r>
+            <w:r>
+              <w:rPr>
+                <w:noProof/>
+                <w:webHidden/>
+              </w:rPr>
+              <w:instrText xml:space="preserve"> PAGEREF _Toc189830108 \h </w:instrText>
+            </w:r>
+            <w:r>
+              <w:rPr>
+                <w:noProof/>
+                <w:webHidden/>
+              </w:rPr>
+            </w:r>
+            <w:r>
+              <w:rPr>
+                <w:noProof/>
+                <w:webHidden/>
+              </w:rPr>
+              <w:fldChar w:fldCharType="separate"/>
+            </w:r>
+            <w:r>
+              <w:rPr>
+                <w:noProof/>
+                <w:webHidden/>
+              </w:rPr>
+              <w:t>5</w:t>
+            </w:r>
+            <w:r>
+              <w:rPr>
+                <w:noProof/>
+                <w:webHidden/>
+              </w:rPr>
+              <w:fldChar w:fldCharType="end"/>
+            </w:r>
+          </w:hyperlink>
+        </w:p>
+        <w:p>
+          <w:pPr>
+            <w:pStyle w:val="TOC2"/>
+            <w:tabs>
+              <w:tab w:val="right" w:leader="dot" w:pos="9350"/>
+            </w:tabs>
+            <w:rPr>
+              <w:rFonts w:eastAsiaTheme="minorEastAsia"/>
+              <w:noProof/>
+              <w:sz w:val="24"/>
+              <w:szCs w:val="24"/>
+            </w:rPr>
+          </w:pPr>
+          <w:hyperlink w:anchor="_Toc189830109" w:history="1">
+            <w:r>
+              <w:rPr>
+                <w:rStyle w:val="Hyperlink"/>
+                <w:noProof/>
+              </w:rPr>
+              <w:t>__init__()</w:t>
+            </w:r>
+            <w:r>
+              <w:rPr>
+                <w:noProof/>
+                <w:webHidden/>
+              </w:rPr>
+              <w:tab/>
+            </w:r>
+            <w:r>
+              <w:rPr>
+                <w:noProof/>
+                <w:webHidden/>
+              </w:rPr>
+              <w:fldChar w:fldCharType="begin"/>
+            </w:r>
+            <w:r>
+              <w:rPr>
+                <w:noProof/>
+                <w:webHidden/>
+              </w:rPr>
+              <w:instrText xml:space="preserve"> PAGEREF _Toc189830109 \h </w:instrText>
+            </w:r>
+            <w:r>
+              <w:rPr>
+                <w:noProof/>
+                <w:webHidden/>
+              </w:rPr>
+            </w:r>
+            <w:r>
+              <w:rPr>
+                <w:noProof/>
+                <w:webHidden/>
+              </w:rPr>
+              <w:fldChar w:fldCharType="separate"/>
+            </w:r>
+            <w:r>
+              <w:rPr>
+                <w:noProof/>
+                <w:webHidden/>
+              </w:rPr>
+              <w:t>5</w:t>
+            </w:r>
+            <w:r>
+              <w:rPr>
+                <w:noProof/>
+                <w:webHidden/>
+              </w:rPr>
+              <w:fldChar w:fldCharType="end"/>
+            </w:r>
+          </w:hyperlink>
+        </w:p>
+        <w:p>
+          <w:pPr>
+            <w:pStyle w:val="TOC2"/>
+            <w:tabs>
+              <w:tab w:val="right" w:leader="dot" w:pos="9350"/>
+            </w:tabs>
+            <w:rPr>
+              <w:rFonts w:eastAsiaTheme="minorEastAsia"/>
+              <w:noProof/>
+              <w:sz w:val="24"/>
+              <w:szCs w:val="24"/>
+            </w:rPr>
+          </w:pPr>
+          <w:hyperlink w:anchor="_Toc189830110" w:history="1">
+            <w:r>
+              <w:rPr>
+                <w:rStyle w:val="Hyperlink"/>
+                <w:noProof/>
+              </w:rPr>
+              <w:t>_u_does_not_learn()</w:t>
+            </w:r>
+            <w:r>
+              <w:rPr>
+                <w:noProof/>
+                <w:webHidden/>
+              </w:rPr>
+              <w:tab/>
+            </w:r>
+            <w:r>
+              <w:rPr>
+                <w:noProof/>
+                <w:webHidden/>
+              </w:rPr>
+              <w:fldChar w:fldCharType="begin"/>
+            </w:r>
+            <w:r>
+              <w:rPr>
+                <w:noProof/>
+                <w:webHidden/>
+              </w:rPr>
+              <w:instrText xml:space="preserve"> PAGEREF _Toc189830110 \h </w:instrText>
+            </w:r>
+            <w:r>
+              <w:rPr>
+                <w:noProof/>
+                <w:webHidden/>
+              </w:rPr>
+            </w:r>
+            <w:r>
+              <w:rPr>
+                <w:noProof/>
+                <w:webHidden/>
+              </w:rPr>
+              <w:fldChar w:fldCharType="separate"/>
+            </w:r>
+            <w:r>
+              <w:rPr>
+                <w:noProof/>
+                <w:webHidden/>
+              </w:rPr>
+              <w:t>5</w:t>
+            </w:r>
+            <w:r>
+              <w:rPr>
+                <w:noProof/>
+                <w:webHidden/>
+              </w:rPr>
+              <w:fldChar w:fldCharType="end"/>
+            </w:r>
+          </w:hyperlink>
+        </w:p>
+        <w:p>
+          <w:pPr>
+            <w:pStyle w:val="TOC2"/>
+            <w:tabs>
+              <w:tab w:val="right" w:leader="dot" w:pos="9350"/>
+            </w:tabs>
+            <w:rPr>
+              <w:rFonts w:eastAsiaTheme="minorEastAsia"/>
+              <w:noProof/>
+              <w:sz w:val="24"/>
+              <w:szCs w:val="24"/>
+            </w:rPr>
+          </w:pPr>
+          <w:hyperlink w:anchor="_Toc189830111" w:history="1">
+            <w:r>
+              <w:rPr>
+                <w:rStyle w:val="Hyperlink"/>
+                <w:noProof/>
+              </w:rPr>
+              <w:t>does_scheme_exists()</w:t>
+            </w:r>
+            <w:r>
+              <w:rPr>
+                <w:noProof/>
+                <w:webHidden/>
+              </w:rPr>
+              <w:tab/>
+            </w:r>
+            <w:r>
+              <w:rPr>
+                <w:noProof/>
+                <w:webHidden/>
+              </w:rPr>
+              <w:fldChar w:fldCharType="begin"/>
+            </w:r>
+            <w:r>
+              <w:rPr>
+                <w:noProof/>
+                <w:webHidden/>
+              </w:rPr>
+              <w:instrText xml:space="preserve"> PAGEREF _Toc189830111 \h </w:instrText>
+            </w:r>
+            <w:r>
+              <w:rPr>
+                <w:noProof/>
+                <w:webHidden/>
+              </w:rPr>
+            </w:r>
+            <w:r>
+              <w:rPr>
+                <w:noProof/>
+                <w:webHidden/>
+              </w:rPr>
+              <w:fldChar w:fldCharType="separate"/>
+            </w:r>
+            <w:r>
+              <w:rPr>
+                <w:noProof/>
+                <w:webHidden/>
+              </w:rPr>
+              <w:t>5</w:t>
+            </w:r>
+            <w:r>
+              <w:rPr>
+                <w:noProof/>
+                <w:webHidden/>
+              </w:rPr>
+              <w:fldChar w:fldCharType="end"/>
+            </w:r>
+          </w:hyperlink>
+        </w:p>
+        <w:p>
+          <w:r>
+            <w:rPr>
+              <w:b/>
+              <w:bCs/>
+              <w:noProof/>
+            </w:rPr>
+            <w:fldChar w:fldCharType="end"/>
+          </w:r>
+        </w:p>
+      </w:sdtContent>
+    </w:sdt>
+    <w:p>
+      <w:r>
+        <w:br w:type="page"/>
+      </w:r>
+    </w:p>
+    <w:p>
+      <w:pPr>
+        <w:pStyle w:val="Heading1"/>
+      </w:pPr>
+      <w:bookmarkStart w:id="0" w:name="_Toc189830095"/>
+      <w:r>
+        <w:t>Introduction</w:t>
+      </w:r>
+      <w:bookmarkEnd w:id="0"/>
+    </w:p>
+    <w:p/>
+    <w:p/>
+    <w:p>
+      <w:pPr>
+        <w:pStyle w:val="Heading1"/>
+      </w:pPr>
+      <w:bookmarkStart w:id="1" w:name="_Toc189830096"/>
+      <w:r>
+        <w:t>General Functions</w:t>
+      </w:r>
+      <w:bookmarkEnd w:id="1"/>
+    </w:p>
+    <w:p/>
+    <w:p>
+      <w:pPr>
+        <w:pStyle w:val="Heading2"/>
+      </w:pPr>
+      <w:bookmarkStart w:id="2" w:name="_Toc189830097"/>
+      <w:r>
+        <w:t>del_cut_edges()</w:t>
+      </w:r>
+      <w:bookmarkEnd w:id="2"/>
+    </w:p>
+    <w:p/>
+    <w:p>
+      <w:pPr>
+        <w:pStyle w:val="Heading2"/>
+      </w:pPr>
+      <w:bookmarkStart w:id="3" w:name="_Toc189830098"/>
+      <w:r>
+        <w:t>is_cut_vertex()</w:t>
+      </w:r>
+      <w:bookmarkEnd w:id="3"/>
+    </w:p>
+    <w:p/>
+    <w:p>
+      <w:pPr>
+        <w:pStyle w:val="Heading2"/>
+      </w:pPr>
+      <w:bookmarkStart w:id="4" w:name="_Toc189830099"/>
+      <w:r>
+        <w:t>get_connect_sets</w:t>
+      </w:r>
+      <w:r>
+        <w:t>()</w:t>
+      </w:r>
+      <w:bookmarkEnd w:id="4"/>
+    </w:p>
+    <w:p/>
+    <w:p>
+      <w:pPr>
+        <w:pStyle w:val="Heading2"/>
+      </w:pPr>
+      <w:bookmarkStart w:id="5" w:name="_Toc189830100"/>
+      <w:r>
+        <w:t>get_intersection_set_H_edges()</w:t>
+      </w:r>
+      <w:bookmarkEnd w:id="5"/>
+    </w:p>
+    <w:p/>
+    <w:p>
+      <w:pPr>
+        <w:pStyle w:val="Heading2"/>
+      </w:pPr>
+      <w:bookmarkStart w:id="6" w:name="_Toc189830101"/>
+      <w:r>
+        <w:t>alt_path_exists()</w:t>
+      </w:r>
+      <w:bookmarkEnd w:id="6"/>
+    </w:p>
+    <w:p/>
+    <w:p>
+      <w:pPr>
+        <w:pStyle w:val="Heading2"/>
+      </w:pPr>
+      <w:bookmarkStart w:id="7" w:name="_Toc189830102"/>
+      <w:r>
+        <w:t>intersection()</w:t>
+      </w:r>
+      <w:bookmarkEnd w:id="7"/>
+    </w:p>
+    <w:p/>
+    <w:p/>
+    <w:p/>
+    <w:p/>
+    <w:p/>
+    <w:p/>
+    <w:p/>
+    <w:p/>
+    <w:p/>
+    <w:p>
+      <w:pPr>
+        <w:pStyle w:val="Heading1"/>
+      </w:pPr>
+      <w:bookmarkStart w:id="8" w:name="_Toc189830103"/>
+      <w:r>
+        <w:t>c</w:t>
+      </w:r>
+      <w:r>
+        <w:t xml:space="preserve">lass </w:t>
+      </w:r>
+      <w:r>
+        <w:t>Shar</w:t>
+      </w:r>
+      <w:r>
+        <w:t>e</w:t>
+      </w:r>
+      <w:r>
+        <w:t>Secret</w:t>
+      </w:r>
+      <w:bookmarkEnd w:id="8"/>
+    </w:p>
+    <w:p/>
+    <w:p>
+      <w:pPr>
+        <w:pStyle w:val="Heading2"/>
+      </w:pPr>
+      <w:bookmarkStart w:id="9" w:name="_Toc189830104"/>
+      <w:r>
+        <w:t>__init__()</w:t>
+      </w:r>
+      <w:bookmarkEnd w:id="9"/>
+    </w:p>
+    <w:p/>
+    <w:p>
+      <w:pPr>
+        <w:pStyle w:val="Heading2"/>
+      </w:pPr>
+      <w:bookmarkStart w:id="10" w:name="_Toc189830105"/>
+      <w:r>
+        <w:t>get_cut_vertices()</w:t>
+      </w:r>
+      <w:bookmarkEnd w:id="10"/>
+    </w:p>
+    <w:p/>
+    <w:p>
+      <w:pPr>
+        <w:pStyle w:val="Heading2"/>
+      </w:pPr>
+      <w:bookmarkStart w:id="11" w:name="_Toc189830106"/>
+      <w:r>
+        <w:t>get_alternating_path()</w:t>
+      </w:r>
+      <w:bookmarkEnd w:id="11"/>
+    </w:p>
+    <w:p/>
+    <w:p>
+      <w:pPr>
+        <w:pStyle w:val="Heading2"/>
+      </w:pPr>
+      <w:bookmarkStart w:id="12" w:name="_Toc189830107"/>
+      <w:r>
+        <w:t>get_source_to_target_path()</w:t>
+      </w:r>
+      <w:bookmarkEnd w:id="12"/>
+    </w:p>
+    <w:p>
+      <w:r>
+        <w:rPr>
+          <w:noProof/>
+        </w:rPr>
+        <w:drawing>
+          <wp:inline distT="0" distB="0" distL="0" distR="0" wp14:anchorId="386AF539" wp14:editId="2A9DD7AF">
+            <wp:extent cx="5943600" cy="2152015"/>
+            <wp:effectExtent l="0" t="0" r="0" b="0"/>
+            <wp:docPr id="577867349" name="Picture 1" descr="A screen shot of a computer game&#10;&#10;AI-generated content may be incorrect."/>
+            <wp:cNvGraphicFramePr>
+              <a:graphicFrameLocks xmlns:a="http://schemas.openxmlformats.org/drawingml/2006/main" noChangeAspect="1"/>
+            </wp:cNvGraphicFramePr>
+            <a:graphic xmlns:a="http://schemas.openxmlformats.org/drawingml/2006/main">
+              <a:graphicData uri="http://schemas.openxmlformats.org/drawingml/2006/picture">
+                <pic:pic xmlns:pic="http://schemas.openxmlformats.org/drawingml/2006/picture">
+                  <pic:nvPicPr>
+                    <pic:cNvPr id="577867349" name="Picture 1" descr="A screen shot of a computer game&#10;&#10;AI-generated content may be incorrect."/>
+                    <pic:cNvPicPr/>
+                  </pic:nvPicPr>
+                  <pic:blipFill>
+                    <a:blip r:embed="rId5" cstate="print">
+                      <a:extLst>
+                        <a:ext uri="{28A0092B-C50C-407E-A947-70E740481C1C}">
+                          <a14:useLocalDpi xmlns:a14="http://schemas.microsoft.com/office/drawing/2010/main" val="0"/>
+                        </a:ext>
+                      </a:extLst>
+                    </a:blip>
+                    <a:stretch>
+                      <a:fillRect/>
+                    </a:stretch>
+                  </pic:blipFill>
+                  <pic:spPr>
+                    <a:xfrm>
+                      <a:off x="0" y="0"/>
+                      <a:ext cx="5943600" cy="2152015"/>
+                    </a:xfrm>
+                    <a:prstGeom prst="rect">
+                      <a:avLst/>
+                    </a:prstGeom>
+                  </pic:spPr>
+                </pic:pic>
+              </a:graphicData>
+            </a:graphic>
+          </wp:inline>
+        </w:drawing>
+      </w:r>
+    </w:p>
+    <w:p/>
+    <w:p/>
+    <w:p>
+      <w:pPr>
+        <w:rPr>
+          <w:b/>
+          <w:bCs/>
+        </w:rPr>
+      </w:pPr>
+    </w:p>
+    <w:p/>
+    <w:p/>
+    <w:p/>
+    <w:p/>
+    <w:p/>
+    <w:p/>
+    <w:p>
+      <w:pPr>
+        <w:pStyle w:val="Heading1"/>
+      </w:pPr>
+      <w:bookmarkStart w:id="13" w:name="_Toc189830108"/>
+      <w:r>
+        <w:t>c</w:t>
+      </w:r>
+      <w:r>
+        <w:t xml:space="preserve">lass </w:t>
+      </w:r>
+      <w:r>
+        <w:t>Shar</w:t>
+      </w:r>
+      <w:r>
+        <w:t>e</w:t>
+      </w:r>
+      <w:r>
+        <w:t>Key</w:t>
+      </w:r>
+      <w:bookmarkEnd w:id="13"/>
+    </w:p>
+    <w:p/>
+    <w:p>
+      <w:pPr>
+        <w:pStyle w:val="Heading2"/>
+      </w:pPr>
+      <w:bookmarkStart w:id="14" w:name="_Toc189830109"/>
+      <w:r>
+        <w:t>__init__()</w:t>
+      </w:r>
+      <w:bookmarkEnd w:id="14"/>
+    </w:p>
+    <w:p/>
+    <w:p>
+      <w:pPr>
+        <w:pStyle w:val="Heading2"/>
+      </w:pPr>
+      <w:bookmarkStart w:id="15" w:name="_Toc189830110"/>
+      <w:r>
+        <w:t>_u_does_not_learn()</w:t>
+      </w:r>
+      <w:bookmarkEnd w:id="15"/>
+    </w:p>
+    <w:p/>
+    <w:p>
+      <w:pPr>
+        <w:pStyle w:val="Heading2"/>
+      </w:pPr>
+      <w:bookmarkStart w:id="16" w:name="_Toc189830111"/>
+      <w:r>
+        <w:t>does_scheme_exists()</w:t>
+      </w:r>
+      <w:bookmarkEnd w:id="16"/>
+    </w:p>
     <w:sectPr>
       <w:pgSz w:w="12240" w:h="15840"/>
       <w:pgMar w:top="1440" w:right="1440" w:bottom="1440" w:left="1440" w:header="720" w:footer="720" w:gutter="0"/>
@@ -441,7 +2011,6 @@
     <w:next w:val="Normal"/>
     <w:link w:val="Heading2Char"/>
     <w:uiPriority w:val="9"/>
-    <w:semiHidden/>
     <w:unhideWhenUsed/>
     <w:qFormat/>
     <w:rsid w:val="002C24D3"/>
@@ -616,7 +2185,6 @@
   <w:style w:type="character" w:default="1" w:styleId="DefaultParagraphFont">
     <w:name w:val="Default Paragraph Font"/>
     <w:uiPriority w:val="1"/>
-    <w:semiHidden/>
     <w:unhideWhenUsed/>
   </w:style>
   <w:style w:type="table" w:default="1" w:styleId="TableNormal">
@@ -658,7 +2226,6 @@
     <w:basedOn w:val="DefaultParagraphFont"/>
     <w:link w:val="Heading2"/>
     <w:uiPriority w:val="9"/>
-    <w:semiHidden/>
     <w:rsid w:val="002C24D3"/>
     <w:rPr>
       <w:rFonts w:asciiTheme="majorHAnsi" w:eastAsiaTheme="majorEastAsia" w:hAnsiTheme="majorHAnsi" w:cstheme="majorBidi"/>
@@ -928,6 +2495,61 @@
       <w:smallCaps/>
       <w:color w:val="0F4761" w:themeColor="accent1" w:themeShade="BF"/>
       <w:spacing w:val="5"/>
+    </w:rPr>
+  </w:style>
+  <w:style w:type="paragraph" w:styleId="TOCHeading">
+    <w:name w:val="TOC Heading"/>
+    <w:basedOn w:val="Heading1"/>
+    <w:next w:val="Normal"/>
+    <w:uiPriority w:val="39"/>
+    <w:unhideWhenUsed/>
+    <w:qFormat/>
+    <w:rsid w:val="00791DB2"/>
+    <w:pPr>
+      <w:spacing w:before="240" w:after="0"/>
+      <w:outlineLvl w:val="9"/>
+    </w:pPr>
+    <w:rPr>
+      <w:kern w:val="0"/>
+      <w:sz w:val="32"/>
+      <w:szCs w:val="32"/>
+      <w14:ligatures w14:val="none"/>
+    </w:rPr>
+  </w:style>
+  <w:style w:type="paragraph" w:styleId="TOC1">
+    <w:name w:val="toc 1"/>
+    <w:basedOn w:val="Normal"/>
+    <w:next w:val="Normal"/>
+    <w:autoRedefine/>
+    <w:uiPriority w:val="39"/>
+    <w:unhideWhenUsed/>
+    <w:rsid w:val="00791DB2"/>
+    <w:pPr>
+      <w:spacing w:after="100"/>
+    </w:pPr>
+  </w:style>
+  <w:style w:type="paragraph" w:styleId="TOC2">
+    <w:name w:val="toc 2"/>
+    <w:basedOn w:val="Normal"/>
+    <w:next w:val="Normal"/>
+    <w:autoRedefine/>
+    <w:uiPriority w:val="39"/>
+    <w:unhideWhenUsed/>
+    <w:rsid w:val="00791DB2"/>
+    <w:pPr>
+      <w:spacing w:after="100"/>
+      <w:ind w:left="220"/>
+    </w:pPr>
+  </w:style>
+  <w:style w:type="character" w:styleId="Hyperlink">
+    <w:name w:val="Hyperlink"/>
+    <w:basedOn w:val="DefaultParagraphFont"/>
+    <w:uiPriority w:val="99"/>
+    <w:unhideWhenUsed/>
+    <w:rsid w:val="00791DB2"/>
+    <w:rPr>
+      <w:color w:val="467886" w:themeColor="hyperlink"/>
+      <w:u w:val="single"/>
     </w:rPr>
   </w:style>
 </w:styles>
@@ -1226,4 +2848,16 @@
     </a:ext>
   </a:extLst>
 </a:theme>
+</file>
+
+<file path=customXml/item1.xml><?xml version="1.0" encoding="utf-8"?>
+<b:Sources xmlns:b="http://schemas.openxmlformats.org/officeDocument/2006/bibliography" xmlns="http://schemas.openxmlformats.org/officeDocument/2006/bibliography" SelectedStyle="\APASixthEditionOfficeOnline.xsl" StyleName="APA" Version="6"/>
+</file>
+
+<file path=customXml/itemProps1.xml><?xml version="1.0" encoding="utf-8"?>
+<ds:datastoreItem xmlns:ds="http://schemas.openxmlformats.org/officeDocument/2006/customXml" ds:itemID="{9BAB1675-07EB-42D2-8AAB-018975FD0CBE}">
+  <ds:schemaRefs>
+    <ds:schemaRef ds:uri="http://schemas.openxmlformats.org/officeDocument/2006/bibliography"/>
+  </ds:schemaRefs>
+</ds:datastoreItem>
 </file>
</xml_diff>

<commit_message>
removed file, updates docs
</commit_message>
<xml_diff>
--- a/docs/docs.docx
+++ b/docs/docs.docx
@@ -77,7 +77,7 @@
           <w:r>
             <w:fldChar w:fldCharType="separate"/>
           </w:r>
-          <w:hyperlink w:anchor="_Toc189830095" w:history="1">
+          <w:hyperlink w:anchor="_Toc190253885" w:history="1">
             <w:r>
               <w:rPr>
                 <w:rStyle w:val="Hyperlink"/>
@@ -104,7 +104,7 @@
                 <w:noProof/>
                 <w:webHidden/>
               </w:rPr>
-              <w:instrText xml:space="preserve"> PAGEREF _Toc189830095 \h </w:instrText>
+              <w:instrText xml:space="preserve"> PAGEREF _Toc190253885 \h </w:instrText>
             </w:r>
             <w:r>
               <w:rPr>
@@ -148,7 +148,7 @@
               <w:szCs w:val="24"/>
             </w:rPr>
           </w:pPr>
-          <w:hyperlink w:anchor="_Toc189830096" w:history="1">
+          <w:hyperlink w:anchor="_Toc190253886" w:history="1">
             <w:r>
               <w:rPr>
                 <w:rStyle w:val="Hyperlink"/>
@@ -175,7 +175,7 @@
                 <w:noProof/>
                 <w:webHidden/>
               </w:rPr>
-              <w:instrText xml:space="preserve"> PAGEREF _Toc189830096 \h </w:instrText>
+              <w:instrText xml:space="preserve"> PAGEREF _Toc190253886 \h </w:instrText>
             </w:r>
             <w:r>
               <w:rPr>
@@ -219,7 +219,7 @@
               <w:szCs w:val="24"/>
             </w:rPr>
           </w:pPr>
-          <w:hyperlink w:anchor="_Toc189830097" w:history="1">
+          <w:hyperlink w:anchor="_Toc190253887" w:history="1">
             <w:r>
               <w:rPr>
                 <w:rStyle w:val="Hyperlink"/>
@@ -246,7 +246,7 @@
                 <w:noProof/>
                 <w:webHidden/>
               </w:rPr>
-              <w:instrText xml:space="preserve"> PAGEREF _Toc189830097 \h </w:instrText>
+              <w:instrText xml:space="preserve"> PAGEREF _Toc190253887 \h </w:instrText>
             </w:r>
             <w:r>
               <w:rPr>
@@ -290,7 +290,7 @@
               <w:szCs w:val="24"/>
             </w:rPr>
           </w:pPr>
-          <w:hyperlink w:anchor="_Toc189830098" w:history="1">
+          <w:hyperlink w:anchor="_Toc190253888" w:history="1">
             <w:r>
               <w:rPr>
                 <w:rStyle w:val="Hyperlink"/>
@@ -317,7 +317,7 @@
                 <w:noProof/>
                 <w:webHidden/>
               </w:rPr>
-              <w:instrText xml:space="preserve"> PAGEREF _Toc189830098 \h </w:instrText>
+              <w:instrText xml:space="preserve"> PAGEREF _Toc190253888 \h </w:instrText>
             </w:r>
             <w:r>
               <w:rPr>
@@ -361,7 +361,7 @@
               <w:szCs w:val="24"/>
             </w:rPr>
           </w:pPr>
-          <w:hyperlink w:anchor="_Toc189830099" w:history="1">
+          <w:hyperlink w:anchor="_Toc190253889" w:history="1">
             <w:r>
               <w:rPr>
                 <w:rStyle w:val="Hyperlink"/>
@@ -388,7 +388,7 @@
                 <w:noProof/>
                 <w:webHidden/>
               </w:rPr>
-              <w:instrText xml:space="preserve"> PAGEREF _Toc189830099 \h </w:instrText>
+              <w:instrText xml:space="preserve"> PAGEREF _Toc190253889 \h </w:instrText>
             </w:r>
             <w:r>
               <w:rPr>
@@ -408,7 +408,7 @@
                 <w:noProof/>
                 <w:webHidden/>
               </w:rPr>
-              <w:t>3</w:t>
+              <w:t>4</w:t>
             </w:r>
             <w:r>
               <w:rPr>
@@ -432,7 +432,7 @@
               <w:szCs w:val="24"/>
             </w:rPr>
           </w:pPr>
-          <w:hyperlink w:anchor="_Toc189830100" w:history="1">
+          <w:hyperlink w:anchor="_Toc190253890" w:history="1">
             <w:r>
               <w:rPr>
                 <w:rStyle w:val="Hyperlink"/>
@@ -459,7 +459,7 @@
                 <w:noProof/>
                 <w:webHidden/>
               </w:rPr>
-              <w:instrText xml:space="preserve"> PAGEREF _Toc189830100 \h </w:instrText>
+              <w:instrText xml:space="preserve"> PAGEREF _Toc190253890 \h </w:instrText>
             </w:r>
             <w:r>
               <w:rPr>
@@ -479,7 +479,7 @@
                 <w:noProof/>
                 <w:webHidden/>
               </w:rPr>
-              <w:t>3</w:t>
+              <w:t>5</w:t>
             </w:r>
             <w:r>
               <w:rPr>
@@ -503,7 +503,7 @@
               <w:szCs w:val="24"/>
             </w:rPr>
           </w:pPr>
-          <w:hyperlink w:anchor="_Toc189830101" w:history="1">
+          <w:hyperlink w:anchor="_Toc190253891" w:history="1">
             <w:r>
               <w:rPr>
                 <w:rStyle w:val="Hyperlink"/>
@@ -530,7 +530,7 @@
                 <w:noProof/>
                 <w:webHidden/>
               </w:rPr>
-              <w:instrText xml:space="preserve"> PAGEREF _Toc189830101 \h </w:instrText>
+              <w:instrText xml:space="preserve"> PAGEREF _Toc190253891 \h </w:instrText>
             </w:r>
             <w:r>
               <w:rPr>
@@ -550,7 +550,7 @@
                 <w:noProof/>
                 <w:webHidden/>
               </w:rPr>
-              <w:t>3</w:t>
+              <w:t>6</w:t>
             </w:r>
             <w:r>
               <w:rPr>
@@ -574,7 +574,7 @@
               <w:szCs w:val="24"/>
             </w:rPr>
           </w:pPr>
-          <w:hyperlink w:anchor="_Toc189830102" w:history="1">
+          <w:hyperlink w:anchor="_Toc190253892" w:history="1">
             <w:r>
               <w:rPr>
                 <w:rStyle w:val="Hyperlink"/>
@@ -601,7 +601,7 @@
                 <w:noProof/>
                 <w:webHidden/>
               </w:rPr>
-              <w:instrText xml:space="preserve"> PAGEREF _Toc189830102 \h </w:instrText>
+              <w:instrText xml:space="preserve"> PAGEREF _Toc190253892 \h </w:instrText>
             </w:r>
             <w:r>
               <w:rPr>
@@ -621,7 +621,7 @@
                 <w:noProof/>
                 <w:webHidden/>
               </w:rPr>
-              <w:t>3</w:t>
+              <w:t>6</w:t>
             </w:r>
             <w:r>
               <w:rPr>
@@ -645,7 +645,7 @@
               <w:szCs w:val="24"/>
             </w:rPr>
           </w:pPr>
-          <w:hyperlink w:anchor="_Toc189830103" w:history="1">
+          <w:hyperlink w:anchor="_Toc190253893" w:history="1">
             <w:r>
               <w:rPr>
                 <w:rStyle w:val="Hyperlink"/>
@@ -672,7 +672,7 @@
                 <w:noProof/>
                 <w:webHidden/>
               </w:rPr>
-              <w:instrText xml:space="preserve"> PAGEREF _Toc189830103 \h </w:instrText>
+              <w:instrText xml:space="preserve"> PAGEREF _Toc190253893 \h </w:instrText>
             </w:r>
             <w:r>
               <w:rPr>
@@ -692,7 +692,7 @@
                 <w:noProof/>
                 <w:webHidden/>
               </w:rPr>
-              <w:t>4</w:t>
+              <w:t>6</w:t>
             </w:r>
             <w:r>
               <w:rPr>
@@ -716,7 +716,7 @@
               <w:szCs w:val="24"/>
             </w:rPr>
           </w:pPr>
-          <w:hyperlink w:anchor="_Toc189830104" w:history="1">
+          <w:hyperlink w:anchor="_Toc190253894" w:history="1">
             <w:r>
               <w:rPr>
                 <w:rStyle w:val="Hyperlink"/>
@@ -743,7 +743,7 @@
                 <w:noProof/>
                 <w:webHidden/>
               </w:rPr>
-              <w:instrText xml:space="preserve"> PAGEREF _Toc189830104 \h </w:instrText>
+              <w:instrText xml:space="preserve"> PAGEREF _Toc190253894 \h </w:instrText>
             </w:r>
             <w:r>
               <w:rPr>
@@ -763,7 +763,7 @@
                 <w:noProof/>
                 <w:webHidden/>
               </w:rPr>
-              <w:t>4</w:t>
+              <w:t>6</w:t>
             </w:r>
             <w:r>
               <w:rPr>
@@ -787,7 +787,7 @@
               <w:szCs w:val="24"/>
             </w:rPr>
           </w:pPr>
-          <w:hyperlink w:anchor="_Toc189830105" w:history="1">
+          <w:hyperlink w:anchor="_Toc190253895" w:history="1">
             <w:r>
               <w:rPr>
                 <w:rStyle w:val="Hyperlink"/>
@@ -814,7 +814,7 @@
                 <w:noProof/>
                 <w:webHidden/>
               </w:rPr>
-              <w:instrText xml:space="preserve"> PAGEREF _Toc189830105 \h </w:instrText>
+              <w:instrText xml:space="preserve"> PAGEREF _Toc190253895 \h </w:instrText>
             </w:r>
             <w:r>
               <w:rPr>
@@ -834,7 +834,7 @@
                 <w:noProof/>
                 <w:webHidden/>
               </w:rPr>
-              <w:t>4</w:t>
+              <w:t>6</w:t>
             </w:r>
             <w:r>
               <w:rPr>
@@ -858,7 +858,7 @@
               <w:szCs w:val="24"/>
             </w:rPr>
           </w:pPr>
-          <w:hyperlink w:anchor="_Toc189830106" w:history="1">
+          <w:hyperlink w:anchor="_Toc190253896" w:history="1">
             <w:r>
               <w:rPr>
                 <w:rStyle w:val="Hyperlink"/>
@@ -885,7 +885,7 @@
                 <w:noProof/>
                 <w:webHidden/>
               </w:rPr>
-              <w:instrText xml:space="preserve"> PAGEREF _Toc189830106 \h </w:instrText>
+              <w:instrText xml:space="preserve"> PAGEREF _Toc190253896 \h </w:instrText>
             </w:r>
             <w:r>
               <w:rPr>
@@ -905,7 +905,7 @@
                 <w:noProof/>
                 <w:webHidden/>
               </w:rPr>
-              <w:t>4</w:t>
+              <w:t>6</w:t>
             </w:r>
             <w:r>
               <w:rPr>
@@ -929,7 +929,7 @@
               <w:szCs w:val="24"/>
             </w:rPr>
           </w:pPr>
-          <w:hyperlink w:anchor="_Toc189830107" w:history="1">
+          <w:hyperlink w:anchor="_Toc190253897" w:history="1">
             <w:r>
               <w:rPr>
                 <w:rStyle w:val="Hyperlink"/>
@@ -956,7 +956,7 @@
                 <w:noProof/>
                 <w:webHidden/>
               </w:rPr>
-              <w:instrText xml:space="preserve"> PAGEREF _Toc189830107 \h </w:instrText>
+              <w:instrText xml:space="preserve"> PAGEREF _Toc190253897 \h </w:instrText>
             </w:r>
             <w:r>
               <w:rPr>
@@ -976,7 +976,78 @@
                 <w:noProof/>
                 <w:webHidden/>
               </w:rPr>
-              <w:t>4</w:t>
+              <w:t>6</w:t>
+            </w:r>
+            <w:r>
+              <w:rPr>
+                <w:noProof/>
+                <w:webHidden/>
+              </w:rPr>
+              <w:fldChar w:fldCharType="end"/>
+            </w:r>
+          </w:hyperlink>
+        </w:p>
+        <w:p>
+          <w:pPr>
+            <w:pStyle w:val="TOC2"/>
+            <w:tabs>
+              <w:tab w:val="right" w:leader="dot" w:pos="9350"/>
+            </w:tabs>
+            <w:rPr>
+              <w:rFonts w:eastAsiaTheme="minorEastAsia"/>
+              <w:noProof/>
+              <w:sz w:val="24"/>
+              <w:szCs w:val="24"/>
+            </w:rPr>
+          </w:pPr>
+          <w:hyperlink w:anchor="_Toc190253898" w:history="1">
+            <w:r>
+              <w:rPr>
+                <w:rStyle w:val="Hyperlink"/>
+                <w:noProof/>
+              </w:rPr>
+              <w:t>Example</w:t>
+            </w:r>
+            <w:r>
+              <w:rPr>
+                <w:noProof/>
+                <w:webHidden/>
+              </w:rPr>
+              <w:tab/>
+            </w:r>
+            <w:r>
+              <w:rPr>
+                <w:noProof/>
+                <w:webHidden/>
+              </w:rPr>
+              <w:fldChar w:fldCharType="begin"/>
+            </w:r>
+            <w:r>
+              <w:rPr>
+                <w:noProof/>
+                <w:webHidden/>
+              </w:rPr>
+              <w:instrText xml:space="preserve"> PAGEREF _Toc190253898 \h </w:instrText>
+            </w:r>
+            <w:r>
+              <w:rPr>
+                <w:noProof/>
+                <w:webHidden/>
+              </w:rPr>
+            </w:r>
+            <w:r>
+              <w:rPr>
+                <w:noProof/>
+                <w:webHidden/>
+              </w:rPr>
+              <w:fldChar w:fldCharType="separate"/>
+            </w:r>
+            <w:r>
+              <w:rPr>
+                <w:noProof/>
+                <w:webHidden/>
+              </w:rPr>
+              <w:t>7</w:t>
             </w:r>
             <w:r>
               <w:rPr>
@@ -1000,7 +1071,7 @@
               <w:szCs w:val="24"/>
             </w:rPr>
           </w:pPr>
-          <w:hyperlink w:anchor="_Toc189830108" w:history="1">
+          <w:hyperlink w:anchor="_Toc190253899" w:history="1">
             <w:r>
               <w:rPr>
                 <w:rStyle w:val="Hyperlink"/>
@@ -1027,7 +1098,7 @@
                 <w:noProof/>
                 <w:webHidden/>
               </w:rPr>
-              <w:instrText xml:space="preserve"> PAGEREF _Toc189830108 \h </w:instrText>
+              <w:instrText xml:space="preserve"> PAGEREF _Toc190253899 \h </w:instrText>
             </w:r>
             <w:r>
               <w:rPr>
@@ -1047,7 +1118,7 @@
                 <w:noProof/>
                 <w:webHidden/>
               </w:rPr>
-              <w:t>5</w:t>
+              <w:t>7</w:t>
             </w:r>
             <w:r>
               <w:rPr>
@@ -1071,7 +1142,7 @@
               <w:szCs w:val="24"/>
             </w:rPr>
           </w:pPr>
-          <w:hyperlink w:anchor="_Toc189830109" w:history="1">
+          <w:hyperlink w:anchor="_Toc190253900" w:history="1">
             <w:r>
               <w:rPr>
                 <w:rStyle w:val="Hyperlink"/>
@@ -1098,7 +1169,7 @@
                 <w:noProof/>
                 <w:webHidden/>
               </w:rPr>
-              <w:instrText xml:space="preserve"> PAGEREF _Toc189830109 \h </w:instrText>
+              <w:instrText xml:space="preserve"> PAGEREF _Toc190253900 \h </w:instrText>
             </w:r>
             <w:r>
               <w:rPr>
@@ -1118,7 +1189,7 @@
                 <w:noProof/>
                 <w:webHidden/>
               </w:rPr>
-              <w:t>5</w:t>
+              <w:t>7</w:t>
             </w:r>
             <w:r>
               <w:rPr>
@@ -1142,7 +1213,7 @@
               <w:szCs w:val="24"/>
             </w:rPr>
           </w:pPr>
-          <w:hyperlink w:anchor="_Toc189830110" w:history="1">
+          <w:hyperlink w:anchor="_Toc190253901" w:history="1">
             <w:r>
               <w:rPr>
                 <w:rStyle w:val="Hyperlink"/>
@@ -1169,7 +1240,7 @@
                 <w:noProof/>
                 <w:webHidden/>
               </w:rPr>
-              <w:instrText xml:space="preserve"> PAGEREF _Toc189830110 \h </w:instrText>
+              <w:instrText xml:space="preserve"> PAGEREF _Toc190253901 \h </w:instrText>
             </w:r>
             <w:r>
               <w:rPr>
@@ -1189,7 +1260,7 @@
                 <w:noProof/>
                 <w:webHidden/>
               </w:rPr>
-              <w:t>5</w:t>
+              <w:t>7</w:t>
             </w:r>
             <w:r>
               <w:rPr>
@@ -1213,7 +1284,7 @@
               <w:szCs w:val="24"/>
             </w:rPr>
           </w:pPr>
-          <w:hyperlink w:anchor="_Toc189830111" w:history="1">
+          <w:hyperlink w:anchor="_Toc190253902" w:history="1">
             <w:r>
               <w:rPr>
                 <w:rStyle w:val="Hyperlink"/>
@@ -1240,7 +1311,7 @@
                 <w:noProof/>
                 <w:webHidden/>
               </w:rPr>
-              <w:instrText xml:space="preserve"> PAGEREF _Toc189830111 \h </w:instrText>
+              <w:instrText xml:space="preserve"> PAGEREF _Toc190253902 \h </w:instrText>
             </w:r>
             <w:r>
               <w:rPr>
@@ -1260,7 +1331,149 @@
                 <w:noProof/>
                 <w:webHidden/>
               </w:rPr>
-              <w:t>5</w:t>
+              <w:t>7</w:t>
+            </w:r>
+            <w:r>
+              <w:rPr>
+                <w:noProof/>
+                <w:webHidden/>
+              </w:rPr>
+              <w:fldChar w:fldCharType="end"/>
+            </w:r>
+          </w:hyperlink>
+        </w:p>
+        <w:p>
+          <w:pPr>
+            <w:pStyle w:val="TOC2"/>
+            <w:tabs>
+              <w:tab w:val="right" w:leader="dot" w:pos="9350"/>
+            </w:tabs>
+            <w:rPr>
+              <w:rFonts w:eastAsiaTheme="minorEastAsia"/>
+              <w:noProof/>
+              <w:sz w:val="24"/>
+              <w:szCs w:val="24"/>
+            </w:rPr>
+          </w:pPr>
+          <w:hyperlink w:anchor="_Toc190253903" w:history="1">
+            <w:r>
+              <w:rPr>
+                <w:rStyle w:val="Hyperlink"/>
+                <w:noProof/>
+              </w:rPr>
+              <w:t>Example</w:t>
+            </w:r>
+            <w:r>
+              <w:rPr>
+                <w:noProof/>
+                <w:webHidden/>
+              </w:rPr>
+              <w:tab/>
+            </w:r>
+            <w:r>
+              <w:rPr>
+                <w:noProof/>
+                <w:webHidden/>
+              </w:rPr>
+              <w:fldChar w:fldCharType="begin"/>
+            </w:r>
+            <w:r>
+              <w:rPr>
+                <w:noProof/>
+                <w:webHidden/>
+              </w:rPr>
+              <w:instrText xml:space="preserve"> PAGEREF _Toc190253903 \h </w:instrText>
+            </w:r>
+            <w:r>
+              <w:rPr>
+                <w:noProof/>
+                <w:webHidden/>
+              </w:rPr>
+            </w:r>
+            <w:r>
+              <w:rPr>
+                <w:noProof/>
+                <w:webHidden/>
+              </w:rPr>
+              <w:fldChar w:fldCharType="separate"/>
+            </w:r>
+            <w:r>
+              <w:rPr>
+                <w:noProof/>
+                <w:webHidden/>
+              </w:rPr>
+              <w:t>8</w:t>
+            </w:r>
+            <w:r>
+              <w:rPr>
+                <w:noProof/>
+                <w:webHidden/>
+              </w:rPr>
+              <w:fldChar w:fldCharType="end"/>
+            </w:r>
+          </w:hyperlink>
+        </w:p>
+        <w:p>
+          <w:pPr>
+            <w:pStyle w:val="TOC1"/>
+            <w:tabs>
+              <w:tab w:val="right" w:leader="dot" w:pos="9350"/>
+            </w:tabs>
+            <w:rPr>
+              <w:rFonts w:eastAsiaTheme="minorEastAsia"/>
+              <w:noProof/>
+              <w:sz w:val="24"/>
+              <w:szCs w:val="24"/>
+            </w:rPr>
+          </w:pPr>
+          <w:hyperlink w:anchor="_Toc190253904" w:history="1">
+            <w:r>
+              <w:rPr>
+                <w:rStyle w:val="Hyperlink"/>
+                <w:noProof/>
+              </w:rPr>
+              <w:t>References</w:t>
+            </w:r>
+            <w:r>
+              <w:rPr>
+                <w:noProof/>
+                <w:webHidden/>
+              </w:rPr>
+              <w:tab/>
+            </w:r>
+            <w:r>
+              <w:rPr>
+                <w:noProof/>
+                <w:webHidden/>
+              </w:rPr>
+              <w:fldChar w:fldCharType="begin"/>
+            </w:r>
+            <w:r>
+              <w:rPr>
+                <w:noProof/>
+                <w:webHidden/>
+              </w:rPr>
+              <w:instrText xml:space="preserve"> PAGEREF _Toc190253904 \h </w:instrText>
+            </w:r>
+            <w:r>
+              <w:rPr>
+                <w:noProof/>
+                <w:webHidden/>
+              </w:rPr>
+            </w:r>
+            <w:r>
+              <w:rPr>
+                <w:noProof/>
+                <w:webHidden/>
+              </w:rPr>
+              <w:fldChar w:fldCharType="separate"/>
+            </w:r>
+            <w:r>
+              <w:rPr>
+                <w:noProof/>
+                <w:webHidden/>
+              </w:rPr>
+              <w:t>8</w:t>
             </w:r>
             <w:r>
               <w:rPr>
@@ -1292,52 +1505,838 @@
       <w:pPr>
         <w:pStyle w:val="Heading1"/>
       </w:pPr>
-      <w:bookmarkStart w:id="0" w:name="_Toc189830095"/>
+      <w:bookmarkStart w:id="0" w:name="_Toc190253885"/>
       <w:r>
         <w:t>Introduction</w:t>
       </w:r>
       <w:bookmarkEnd w:id="0"/>
     </w:p>
     <w:p/>
+    <w:p>
+      <w:r>
+        <w:t>Assumes familiarity with some terms and definitions from [1].</w:t>
+      </w:r>
+    </w:p>
     <w:p/>
     <w:p>
       <w:pPr>
         <w:pStyle w:val="Heading1"/>
       </w:pPr>
-      <w:bookmarkStart w:id="1" w:name="_Toc189830096"/>
+      <w:bookmarkStart w:id="1" w:name="_Toc190253886"/>
       <w:r>
         <w:t>General Functions</w:t>
       </w:r>
       <w:bookmarkEnd w:id="1"/>
     </w:p>
+    <w:p>
+      <w:r>
+        <w:t xml:space="preserve">This section contains a description of some more general or basic functions that a user may want when analyzing a graph for either secret sharing or key sharing. In the GitHub project, these functions are implemented in </w:t>
+      </w:r>
+    </w:p>
+    <w:p>
+      <w:r>
+        <w:rPr>
+          <w:rStyle w:val="codeChar"/>
+          <w:b w:val="0"/>
+          <w:bCs/>
+          <w:szCs w:val="20"/>
+        </w:rPr>
+        <w:t>Key-Dissemination-Simulation/network_algs/base_funcs.py</w:t>
+      </w:r>
+      <w:r>
+        <w:t>.</w:t>
+      </w:r>
+    </w:p>
+    <w:p>
+      <w:pPr>
+        <w:pStyle w:val="Heading2"/>
+      </w:pPr>
+      <w:bookmarkStart w:id="2" w:name="_Toc190253887"/>
+      <w:r>
+        <w:t>del_cut_edges()</w:t>
+      </w:r>
+      <w:bookmarkEnd w:id="2"/>
+    </w:p>
+    <w:tbl>
+      <w:tblPr>
+        <w:tblStyle w:val="TableGrid"/>
+        <w:tblW w:w="0" w:type="auto"/>
+        <w:tblLook w:val="04A0" w:firstRow="1" w:lastRow="0" w:firstColumn="1" w:lastColumn="0" w:noHBand="0" w:noVBand="1"/>
+      </w:tblPr>
+      <w:tblGrid>
+        <w:gridCol w:w="1319"/>
+        <w:gridCol w:w="8031"/>
+      </w:tblGrid>
+      <w:tr>
+        <w:tc>
+          <w:tcPr>
+            <w:tcW w:w="1255" w:type="dxa"/>
+          </w:tcPr>
+          <w:p>
+            <w:r>
+              <w:t>Returns</w:t>
+            </w:r>
+          </w:p>
+        </w:tc>
+        <w:tc>
+          <w:tcPr>
+            <w:tcW w:w="8095" w:type="dxa"/>
+          </w:tcPr>
+          <w:p>
+            <w:r>
+              <w:t>G_tmp: ig.Graph</w:t>
+            </w:r>
+          </w:p>
+        </w:tc>
+      </w:tr>
+      <w:tr>
+        <w:tc>
+          <w:tcPr>
+            <w:tcW w:w="1255" w:type="dxa"/>
+          </w:tcPr>
+          <w:p>
+            <w:r>
+              <w:t>Parameters</w:t>
+            </w:r>
+          </w:p>
+        </w:tc>
+        <w:tc>
+          <w:tcPr>
+            <w:tcW w:w="8095" w:type="dxa"/>
+          </w:tcPr>
+          <w:p>
+            <w:r>
+              <w:t>Graph: ig.Graph, cut_vertex: int</w:t>
+            </w:r>
+          </w:p>
+        </w:tc>
+      </w:tr>
+      <w:tr>
+        <w:tc>
+          <w:tcPr>
+            <w:tcW w:w="1255" w:type="dxa"/>
+          </w:tcPr>
+          <w:p>
+            <w:r>
+              <w:t>Description</w:t>
+            </w:r>
+          </w:p>
+        </w:tc>
+        <w:tc>
+          <w:tcPr>
+            <w:tcW w:w="8095" w:type="dxa"/>
+          </w:tcPr>
+          <w:p>
+            <w:pPr>
+              <w:rPr>
+                <w:rFonts w:eastAsiaTheme="minorEastAsia"/>
+              </w:rPr>
+            </w:pPr>
+            <w:r>
+              <w:t xml:space="preserve">For a vertex </w:t>
+            </w:r>
+            <m:oMath>
+              <m:r>
+                <w:rPr>
+                  <w:rFonts w:ascii="Cambria Math" w:hAnsi="Cambria Math"/>
+                </w:rPr>
+                <m:t>v</m:t>
+              </m:r>
+            </m:oMath>
+            <w:r>
+              <w:t xml:space="preserve"> of a graph </w:t>
+            </w:r>
+            <m:oMath>
+              <m:r>
+                <w:rPr>
+                  <w:rFonts w:ascii="Cambria Math" w:hAnsi="Cambria Math"/>
+                </w:rPr>
+                <m:t>G,</m:t>
+              </m:r>
+            </m:oMath>
+            <w:r>
+              <w:rPr>
+                <w:rFonts w:eastAsiaTheme="minorEastAsia"/>
+              </w:rPr>
+              <w:t xml:space="preserve"> this function determines the incoming and outgoing edges of the vertex and removes them. This has the effect of disconnecting </w:t>
+            </w:r>
+            <m:oMath>
+              <m:r>
+                <w:rPr>
+                  <w:rFonts w:ascii="Cambria Math" w:eastAsiaTheme="minorEastAsia" w:hAnsi="Cambria Math"/>
+                </w:rPr>
+                <m:t>v</m:t>
+              </m:r>
+            </m:oMath>
+            <w:r>
+              <w:rPr>
+                <w:rFonts w:eastAsiaTheme="minorEastAsia"/>
+              </w:rPr>
+              <w:t xml:space="preserve"> from the network without affecting the labeling/resizing of the graph. A copy of the graph with these </w:t>
+            </w:r>
+            <w:r>
+              <w:rPr>
+                <w:rFonts w:eastAsiaTheme="minorEastAsia"/>
+              </w:rPr>
+              <w:t>edges</w:t>
+            </w:r>
+            <w:r>
+              <w:rPr>
+                <w:rFonts w:eastAsiaTheme="minorEastAsia"/>
+              </w:rPr>
+              <w:t xml:space="preserve"> removed is returned.</w:t>
+            </w:r>
+          </w:p>
+          <w:p>
+            <w:pPr>
+              <w:rPr>
+                <w:rFonts w:eastAsiaTheme="minorEastAsia"/>
+              </w:rPr>
+            </w:pPr>
+          </w:p>
+          <w:p>
+            <w:pPr>
+              <w:jc w:val="center"/>
+              <w:rPr>
+                <w:noProof/>
+              </w:rPr>
+            </w:pPr>
+          </w:p>
+          <w:p>
+            <w:pPr>
+              <w:jc w:val="center"/>
+            </w:pPr>
+            <w:r>
+              <w:rPr>
+                <w:noProof/>
+              </w:rPr>
+              <w:drawing>
+                <wp:inline distT="0" distB="0" distL="0" distR="0" wp14:anchorId="6D1274CE" wp14:editId="42CBFAAC">
+                  <wp:extent cx="3988493" cy="1744980"/>
+                  <wp:effectExtent l="19050" t="19050" r="12065" b="26670"/>
+                  <wp:docPr id="307679456" name="Picture 1" descr="A diagram of a network&#10;&#10;AI-generated content may be incorrect."/>
+                  <wp:cNvGraphicFramePr>
+                    <a:graphicFrameLocks xmlns:a="http://schemas.openxmlformats.org/drawingml/2006/main" noChangeAspect="1"/>
+                  </wp:cNvGraphicFramePr>
+                  <a:graphic xmlns:a="http://schemas.openxmlformats.org/drawingml/2006/main">
+                    <a:graphicData uri="http://schemas.openxmlformats.org/drawingml/2006/picture">
+                      <pic:pic xmlns:pic="http://schemas.openxmlformats.org/drawingml/2006/picture">
+                        <pic:nvPicPr>
+                          <pic:cNvPr id="307679456" name="Picture 1" descr="A diagram of a network&#10;&#10;AI-generated content may be incorrect."/>
+                          <pic:cNvPicPr/>
+                        </pic:nvPicPr>
+                        <pic:blipFill rotWithShape="1">
+                          <a:blip r:embed="rId6" cstate="print">
+                            <a:extLst>
+                              <a:ext uri="{28A0092B-C50C-407E-A947-70E740481C1C}">
+                                <a14:useLocalDpi xmlns:a14="http://schemas.microsoft.com/office/drawing/2010/main" val="0"/>
+                              </a:ext>
+                            </a:extLst>
+                          </a:blip>
+                          <a:srcRect t="8237" b="9731"/>
+                          <a:stretch/>
+                        </pic:blipFill>
+                        <pic:spPr bwMode="auto">
+                          <a:xfrm>
+                            <a:off x="0" y="0"/>
+                            <a:ext cx="3990148" cy="1745704"/>
+                          </a:xfrm>
+                          <a:prstGeom prst="rect">
+                            <a:avLst/>
+                          </a:prstGeom>
+                          <a:ln>
+                            <a:solidFill>
+                              <a:schemeClr val="tx1"/>
+                            </a:solidFill>
+                          </a:ln>
+                          <a:extLst>
+                            <a:ext uri="{53640926-AAD7-44D8-BBD7-CCE9431645EC}">
+                              <a14:shadowObscured xmlns:a14="http://schemas.microsoft.com/office/drawing/2010/main"/>
+                            </a:ext>
+                          </a:extLst>
+                        </pic:spPr>
+                      </pic:pic>
+                    </a:graphicData>
+                  </a:graphic>
+                </wp:inline>
+              </w:drawing>
+            </w:r>
+          </w:p>
+          <w:p>
+            <w:pPr>
+              <w:jc w:val="center"/>
+            </w:pPr>
+            <w:r>
+              <w:rPr>
+                <w:b/>
+                <w:bCs/>
+                <w:sz w:val="20"/>
+                <w:szCs w:val="20"/>
+              </w:rPr>
+              <w:t>Figure 1:</w:t>
+            </w:r>
+            <w:r>
+              <w:rPr>
+                <w:sz w:val="20"/>
+                <w:szCs w:val="20"/>
+              </w:rPr>
+              <w:t xml:space="preserve"> The edges of vertex </w:t>
+            </w:r>
+            <m:oMath>
+              <m:r>
+                <w:rPr>
+                  <w:rFonts w:ascii="Cambria Math" w:hAnsi="Cambria Math"/>
+                  <w:sz w:val="20"/>
+                  <w:szCs w:val="20"/>
+                </w:rPr>
+                <m:t>v</m:t>
+              </m:r>
+            </m:oMath>
+            <w:r>
+              <w:rPr>
+                <w:rFonts w:eastAsiaTheme="minorEastAsia"/>
+                <w:sz w:val="20"/>
+                <w:szCs w:val="20"/>
+              </w:rPr>
+              <w:t xml:space="preserve"> are removed.</w:t>
+            </w:r>
+          </w:p>
+        </w:tc>
+      </w:tr>
+      <w:tr>
+        <w:tc>
+          <w:tcPr>
+            <w:tcW w:w="1255" w:type="dxa"/>
+          </w:tcPr>
+          <w:p>
+            <w:r>
+              <w:t>Purpose</w:t>
+            </w:r>
+          </w:p>
+        </w:tc>
+        <w:tc>
+          <w:tcPr>
+            <w:tcW w:w="8095" w:type="dxa"/>
+          </w:tcPr>
+          <w:p>
+            <w:r>
+              <w:t>This function is used so that we may analyze the graph with the cut</w:t>
+            </w:r>
+            <w:r>
+              <w:t>-</w:t>
+            </w:r>
+            <w:r>
+              <w:t>vertex</w:t>
+            </w:r>
+            <w:r>
+              <w:t xml:space="preserve"> disconnected</w:t>
+            </w:r>
+            <w:r>
+              <w:t>. This is necessary to find the connect set</w:t>
+            </w:r>
+            <w:r>
+              <w:t>s</w:t>
+            </w:r>
+            <w:r>
+              <w:t xml:space="preserve"> (described later) which will give us a method for finding the alternating path. </w:t>
+            </w:r>
+          </w:p>
+        </w:tc>
+      </w:tr>
+    </w:tbl>
+    <w:p/>
     <w:p/>
     <w:p>
       <w:pPr>
         <w:pStyle w:val="Heading2"/>
       </w:pPr>
-      <w:bookmarkStart w:id="2" w:name="_Toc189830097"/>
+      <w:bookmarkStart w:id="3" w:name="_Toc190253888"/>
       <w:r>
-        <w:t>del_cut_edges()</w:t>
+        <w:t>is_cut_vertex()</w:t>
       </w:r>
-      <w:bookmarkEnd w:id="2"/>
+      <w:bookmarkEnd w:id="3"/>
     </w:p>
+    <w:tbl>
+      <w:tblPr>
+        <w:tblStyle w:val="TableGrid"/>
+        <w:tblW w:w="0" w:type="auto"/>
+        <w:tblLook w:val="04A0" w:firstRow="1" w:lastRow="0" w:firstColumn="1" w:lastColumn="0" w:noHBand="0" w:noVBand="1"/>
+      </w:tblPr>
+      <w:tblGrid>
+        <w:gridCol w:w="1319"/>
+        <w:gridCol w:w="8031"/>
+      </w:tblGrid>
+      <w:tr>
+        <w:tc>
+          <w:tcPr>
+            <w:tcW w:w="1255" w:type="dxa"/>
+          </w:tcPr>
+          <w:p>
+            <w:r>
+              <w:t>Returns</w:t>
+            </w:r>
+          </w:p>
+        </w:tc>
+        <w:tc>
+          <w:tcPr>
+            <w:tcW w:w="8095" w:type="dxa"/>
+          </w:tcPr>
+          <w:p>
+            <w:r>
+              <w:t>bool</w:t>
+            </w:r>
+          </w:p>
+        </w:tc>
+      </w:tr>
+      <w:tr>
+        <w:tc>
+          <w:tcPr>
+            <w:tcW w:w="1255" w:type="dxa"/>
+          </w:tcPr>
+          <w:p>
+            <w:r>
+              <w:t>Parameters</w:t>
+            </w:r>
+          </w:p>
+        </w:tc>
+        <w:tc>
+          <w:tcPr>
+            <w:tcW w:w="8095" w:type="dxa"/>
+          </w:tcPr>
+          <w:p>
+            <w:r>
+              <w:t>Graph: ig.Graph, source: int, target: int, u: int</w:t>
+            </w:r>
+          </w:p>
+        </w:tc>
+      </w:tr>
+      <w:tr>
+        <w:tc>
+          <w:tcPr>
+            <w:tcW w:w="1255" w:type="dxa"/>
+          </w:tcPr>
+          <w:p>
+            <w:r>
+              <w:t>Description</w:t>
+            </w:r>
+          </w:p>
+        </w:tc>
+        <w:tc>
+          <w:tcPr>
+            <w:tcW w:w="8095" w:type="dxa"/>
+          </w:tcPr>
+          <w:p>
+            <w:pPr>
+              <w:rPr>
+                <w:rFonts w:eastAsiaTheme="minorEastAsia"/>
+              </w:rPr>
+            </w:pPr>
+            <w:r>
+              <w:t xml:space="preserve">Given a graph </w:t>
+            </w:r>
+            <m:oMath>
+              <m:r>
+                <w:rPr>
+                  <w:rFonts w:ascii="Cambria Math" w:hAnsi="Cambria Math"/>
+                </w:rPr>
+                <m:t>G</m:t>
+              </m:r>
+              <m:r>
+                <w:rPr>
+                  <w:rFonts w:ascii="Cambria Math" w:eastAsiaTheme="minorEastAsia" w:hAnsi="Cambria Math"/>
+                </w:rPr>
+                <m:t>=(V,E)</m:t>
+              </m:r>
+            </m:oMath>
+            <w:r>
+              <w:rPr>
+                <w:rFonts w:eastAsiaTheme="minorEastAsia"/>
+              </w:rPr>
+              <w:t xml:space="preserve"> and the vertices </w:t>
+            </w:r>
+            <m:oMath>
+              <m:r>
+                <w:rPr>
+                  <w:rFonts w:ascii="Cambria Math" w:eastAsiaTheme="minorEastAsia" w:hAnsi="Cambria Math"/>
+                </w:rPr>
+                <m:t>s,t,u∈V</m:t>
+              </m:r>
+            </m:oMath>
+            <w:r>
+              <w:rPr>
+                <w:rFonts w:eastAsiaTheme="minorEastAsia"/>
+              </w:rPr>
+              <w:t xml:space="preserve"> (where </w:t>
+            </w:r>
+            <m:oMath>
+              <m:r>
+                <w:rPr>
+                  <w:rFonts w:ascii="Cambria Math" w:eastAsiaTheme="minorEastAsia" w:hAnsi="Cambria Math"/>
+                </w:rPr>
+                <m:t>s</m:t>
+              </m:r>
+            </m:oMath>
+            <w:r>
+              <w:rPr>
+                <w:rFonts w:eastAsiaTheme="minorEastAsia"/>
+              </w:rPr>
+              <w:t xml:space="preserve"> is </w:t>
+            </w:r>
+            <w:r>
+              <w:rPr>
+                <w:rFonts w:eastAsiaTheme="minorEastAsia"/>
+              </w:rPr>
+              <w:t>a</w:t>
+            </w:r>
+            <w:r>
+              <w:rPr>
+                <w:rFonts w:eastAsiaTheme="minorEastAsia"/>
+              </w:rPr>
+              <w:t xml:space="preserve"> source, </w:t>
+            </w:r>
+            <m:oMath>
+              <m:r>
+                <w:rPr>
+                  <w:rFonts w:ascii="Cambria Math" w:eastAsiaTheme="minorEastAsia" w:hAnsi="Cambria Math"/>
+                </w:rPr>
+                <m:t>t</m:t>
+              </m:r>
+            </m:oMath>
+            <w:r>
+              <w:rPr>
+                <w:rFonts w:eastAsiaTheme="minorEastAsia"/>
+              </w:rPr>
+              <w:t xml:space="preserve"> is </w:t>
+            </w:r>
+            <w:r>
+              <w:rPr>
+                <w:rFonts w:eastAsiaTheme="minorEastAsia"/>
+              </w:rPr>
+              <w:t>a</w:t>
+            </w:r>
+            <w:r>
+              <w:rPr>
+                <w:rFonts w:eastAsiaTheme="minorEastAsia"/>
+              </w:rPr>
+              <w:t xml:space="preserve"> target</w:t>
+            </w:r>
+            <w:r>
+              <w:rPr>
+                <w:rFonts w:eastAsiaTheme="minorEastAsia"/>
+              </w:rPr>
+              <w:t>/destination</w:t>
+            </w:r>
+            <w:r>
+              <w:rPr>
+                <w:rFonts w:eastAsiaTheme="minorEastAsia"/>
+              </w:rPr>
+              <w:t xml:space="preserve">, and </w:t>
+            </w:r>
+            <m:oMath>
+              <m:r>
+                <w:rPr>
+                  <w:rFonts w:ascii="Cambria Math" w:eastAsiaTheme="minorEastAsia" w:hAnsi="Cambria Math"/>
+                </w:rPr>
+                <m:t>u</m:t>
+              </m:r>
+            </m:oMath>
+            <w:r>
+              <w:rPr>
+                <w:rFonts w:eastAsiaTheme="minorEastAsia"/>
+              </w:rPr>
+              <w:t xml:space="preserve"> is any vertex in </w:t>
+            </w:r>
+            <m:oMath>
+              <m:r>
+                <w:rPr>
+                  <w:rFonts w:ascii="Cambria Math" w:eastAsiaTheme="minorEastAsia" w:hAnsi="Cambria Math"/>
+                </w:rPr>
+                <m:t>V</m:t>
+              </m:r>
+            </m:oMath>
+            <w:r>
+              <w:rPr>
+                <w:rFonts w:eastAsiaTheme="minorEastAsia"/>
+              </w:rPr>
+              <w:t xml:space="preserve">), this function returns </w:t>
+            </w:r>
+            <w:r>
+              <w:rPr>
+                <w:rStyle w:val="codeChar"/>
+              </w:rPr>
+              <w:t>True</w:t>
+            </w:r>
+            <w:r>
+              <w:rPr>
+                <w:rFonts w:eastAsiaTheme="minorEastAsia"/>
+              </w:rPr>
+              <w:t xml:space="preserve"> </w:t>
+            </w:r>
+            <w:r>
+              <w:rPr>
+                <w:rFonts w:eastAsiaTheme="minorEastAsia"/>
+                <w:u w:val="single"/>
+              </w:rPr>
+              <w:t xml:space="preserve">if </w:t>
+            </w:r>
+            <m:oMath>
+              <m:r>
+                <w:rPr>
+                  <w:rFonts w:ascii="Cambria Math" w:eastAsiaTheme="minorEastAsia" w:hAnsi="Cambria Math"/>
+                  <w:u w:val="single"/>
+                </w:rPr>
+                <m:t>u</m:t>
+              </m:r>
+            </m:oMath>
+            <w:r>
+              <w:rPr>
+                <w:rFonts w:eastAsiaTheme="minorEastAsia"/>
+                <w:u w:val="single"/>
+              </w:rPr>
+              <w:t xml:space="preserve"> is a cut-vertex</w:t>
+            </w:r>
+            <w:r>
+              <w:rPr>
+                <w:rFonts w:eastAsiaTheme="minorEastAsia"/>
+              </w:rPr>
+              <w:t xml:space="preserve"> and </w:t>
+            </w:r>
+            <w:r>
+              <w:rPr>
+                <w:rStyle w:val="codeChar"/>
+              </w:rPr>
+              <w:t>False</w:t>
+            </w:r>
+            <w:r>
+              <w:rPr>
+                <w:rFonts w:eastAsiaTheme="minorEastAsia"/>
+              </w:rPr>
+              <w:t xml:space="preserve"> </w:t>
+            </w:r>
+            <w:r>
+              <w:rPr>
+                <w:rFonts w:eastAsiaTheme="minorEastAsia"/>
+                <w:u w:val="single"/>
+              </w:rPr>
+              <w:t>otherwise</w:t>
+            </w:r>
+            <w:r>
+              <w:rPr>
+                <w:rFonts w:eastAsiaTheme="minorEastAsia"/>
+              </w:rPr>
+              <w:t xml:space="preserve">. A cut-vertex is a vertex whose removal disconnects </w:t>
+            </w:r>
+            <m:oMath>
+              <m:r>
+                <w:rPr>
+                  <w:rFonts w:ascii="Cambria Math" w:eastAsiaTheme="minorEastAsia" w:hAnsi="Cambria Math"/>
+                </w:rPr>
+                <m:t>s→t</m:t>
+              </m:r>
+            </m:oMath>
+            <w:r>
+              <w:rPr>
+                <w:rFonts w:eastAsiaTheme="minorEastAsia"/>
+              </w:rPr>
+              <w:t xml:space="preserve">. In other words, if </w:t>
+            </w:r>
+          </w:p>
+          <w:p>
+            <w:pPr>
+              <w:pStyle w:val="ListParagraph"/>
+              <w:numPr>
+                <w:ilvl w:val="0"/>
+                <w:numId w:val="1"/>
+              </w:numPr>
+            </w:pPr>
+            <w:r>
+              <w:rPr>
+                <w:rFonts w:eastAsiaTheme="minorEastAsia"/>
+              </w:rPr>
+              <w:t xml:space="preserve">a path </w:t>
+            </w:r>
+            <m:oMath>
+              <m:r>
+                <w:rPr>
+                  <w:rFonts w:ascii="Cambria Math" w:eastAsiaTheme="minorEastAsia" w:hAnsi="Cambria Math"/>
+                </w:rPr>
+                <m:t>s→t</m:t>
+              </m:r>
+            </m:oMath>
+            <w:r>
+              <w:rPr>
+                <w:rFonts w:eastAsiaTheme="minorEastAsia"/>
+              </w:rPr>
+              <w:t xml:space="preserve"> initially exists </w:t>
+            </w:r>
+          </w:p>
+          <w:p>
+            <w:pPr>
+              <w:pStyle w:val="ListParagraph"/>
+              <w:numPr>
+                <w:ilvl w:val="0"/>
+                <w:numId w:val="1"/>
+              </w:numPr>
+            </w:pPr>
+            <w:r>
+              <w:rPr>
+                <w:rFonts w:eastAsiaTheme="minorEastAsia"/>
+              </w:rPr>
+              <w:t>and</w:t>
+            </w:r>
+            <w:r>
+              <w:rPr>
+                <w:rFonts w:eastAsiaTheme="minorEastAsia"/>
+              </w:rPr>
+              <w:t xml:space="preserve"> after we </w:t>
+            </w:r>
+            <w:r>
+              <w:rPr>
+                <w:rFonts w:eastAsiaTheme="minorEastAsia"/>
+              </w:rPr>
+              <w:t>disconnect</w:t>
+            </w:r>
+            <w:r>
+              <w:rPr>
+                <w:rFonts w:eastAsiaTheme="minorEastAsia"/>
+              </w:rPr>
+              <w:t xml:space="preserve"> </w:t>
+            </w:r>
+            <m:oMath>
+              <m:r>
+                <w:rPr>
+                  <w:rFonts w:ascii="Cambria Math" w:eastAsiaTheme="minorEastAsia" w:hAnsi="Cambria Math"/>
+                </w:rPr>
+                <m:t>u</m:t>
+              </m:r>
+            </m:oMath>
+            <w:r>
+              <w:rPr>
+                <w:rFonts w:eastAsiaTheme="minorEastAsia"/>
+              </w:rPr>
+              <w:t xml:space="preserve"> no path </w:t>
+            </w:r>
+            <m:oMath>
+              <m:r>
+                <w:rPr>
+                  <w:rFonts w:ascii="Cambria Math" w:eastAsiaTheme="minorEastAsia" w:hAnsi="Cambria Math"/>
+                </w:rPr>
+                <m:t>s→t</m:t>
+              </m:r>
+            </m:oMath>
+            <w:r>
+              <w:rPr>
+                <w:rFonts w:eastAsiaTheme="minorEastAsia"/>
+              </w:rPr>
+              <w:t xml:space="preserve"> exists, </w:t>
+            </w:r>
+          </w:p>
+          <w:p>
+            <w:r>
+              <w:rPr>
+                <w:rFonts w:eastAsiaTheme="minorEastAsia"/>
+              </w:rPr>
+              <w:t xml:space="preserve">then </w:t>
+            </w:r>
+            <m:oMath>
+              <m:r>
+                <w:rPr>
+                  <w:rFonts w:ascii="Cambria Math" w:eastAsiaTheme="minorEastAsia" w:hAnsi="Cambria Math"/>
+                </w:rPr>
+                <m:t>u</m:t>
+              </m:r>
+            </m:oMath>
+            <w:r>
+              <w:rPr>
+                <w:rFonts w:eastAsiaTheme="minorEastAsia"/>
+              </w:rPr>
+              <w:t xml:space="preserve"> is a cut vertex.</w:t>
+            </w:r>
+            <w:r>
+              <w:rPr>
+                <w:rFonts w:eastAsiaTheme="minorEastAsia"/>
+              </w:rPr>
+              <w:t xml:space="preserve"> </w:t>
+            </w:r>
+            <w:r>
+              <w:rPr>
+                <w:rFonts w:eastAsiaTheme="minorEastAsia"/>
+              </w:rPr>
+              <w:t xml:space="preserve"> This function is fundamentally implemented by just checking these two conditions.</w:t>
+            </w:r>
+          </w:p>
+        </w:tc>
+      </w:tr>
+      <w:tr>
+        <w:tc>
+          <w:tcPr>
+            <w:tcW w:w="1255" w:type="dxa"/>
+          </w:tcPr>
+          <w:p>
+            <w:r>
+              <w:t>Purpose</w:t>
+            </w:r>
+          </w:p>
+        </w:tc>
+        <w:tc>
+          <w:tcPr>
+            <w:tcW w:w="8095" w:type="dxa"/>
+          </w:tcPr>
+          <w:p>
+            <w:r>
+              <w:t xml:space="preserve">When looking to share a key we would like to check if a vertex </w:t>
+            </w:r>
+            <m:oMath>
+              <m:r>
+                <w:rPr>
+                  <w:rFonts w:ascii="Cambria Math" w:hAnsi="Cambria Math"/>
+                </w:rPr>
+                <m:t>u</m:t>
+              </m:r>
+            </m:oMath>
+            <w:r>
+              <w:rPr>
+                <w:rFonts w:eastAsiaTheme="minorEastAsia"/>
+              </w:rPr>
+              <w:t xml:space="preserve"> in the network will learn the message (part of the key) being sent from a source to a target. It will learn this message if </w:t>
+            </w:r>
+            <m:oMath>
+              <m:r>
+                <w:rPr>
+                  <w:rFonts w:ascii="Cambria Math" w:eastAsiaTheme="minorEastAsia" w:hAnsi="Cambria Math"/>
+                </w:rPr>
+                <m:t>u</m:t>
+              </m:r>
+            </m:oMath>
+            <w:r>
+              <w:rPr>
+                <w:rFonts w:eastAsiaTheme="minorEastAsia"/>
+              </w:rPr>
+              <w:t xml:space="preserve"> is a cut-vertex and there does not exist an alternating path.</w:t>
+            </w:r>
+            <w:r>
+              <w:rPr>
+                <w:rFonts w:eastAsiaTheme="minorEastAsia"/>
+              </w:rPr>
+              <w:t xml:space="preserve"> Therefore, this is a necessary primitive for checking if a scheme for securely sharing a key exists.</w:t>
+            </w:r>
+            <w:r>
+              <w:rPr>
+                <w:rFonts w:eastAsiaTheme="minorEastAsia"/>
+              </w:rPr>
+              <w:t xml:space="preserve"> </w:t>
+            </w:r>
+          </w:p>
+        </w:tc>
+      </w:tr>
+    </w:tbl>
+    <w:p/>
     <w:p/>
     <w:p>
       <w:pPr>
         <w:pStyle w:val="Heading2"/>
       </w:pPr>
-      <w:bookmarkStart w:id="3" w:name="_Toc189830098"/>
-      <w:r>
-        <w:t>is_cut_vertex()</w:t>
-      </w:r>
-      <w:bookmarkEnd w:id="3"/>
-    </w:p>
-    <w:p/>
-    <w:p>
-      <w:pPr>
-        <w:pStyle w:val="Heading2"/>
-      </w:pPr>
-      <w:bookmarkStart w:id="4" w:name="_Toc189830099"/>
+      <w:bookmarkStart w:id="4" w:name="_Toc190253889"/>
       <w:r>
         <w:t>get_connect_sets</w:t>
       </w:r>
@@ -1346,53 +2345,1525 @@
       </w:r>
       <w:bookmarkEnd w:id="4"/>
     </w:p>
+    <w:tbl>
+      <w:tblPr>
+        <w:tblStyle w:val="TableGrid"/>
+        <w:tblW w:w="0" w:type="auto"/>
+        <w:tblLook w:val="04A0" w:firstRow="1" w:lastRow="0" w:firstColumn="1" w:lastColumn="0" w:noHBand="0" w:noVBand="1"/>
+      </w:tblPr>
+      <w:tblGrid>
+        <w:gridCol w:w="1345"/>
+        <w:gridCol w:w="8005"/>
+      </w:tblGrid>
+      <w:tr>
+        <w:tc>
+          <w:tcPr>
+            <w:tcW w:w="1345" w:type="dxa"/>
+          </w:tcPr>
+          <w:p>
+            <w:r>
+              <w:t>Returns</w:t>
+            </w:r>
+          </w:p>
+        </w:tc>
+        <w:tc>
+          <w:tcPr>
+            <w:tcW w:w="8005" w:type="dxa"/>
+          </w:tcPr>
+          <w:p>
+            <w:r>
+              <w:t>connectivity_sets: list[list]</w:t>
+            </w:r>
+          </w:p>
+        </w:tc>
+      </w:tr>
+      <w:tr>
+        <w:tc>
+          <w:tcPr>
+            <w:tcW w:w="1345" w:type="dxa"/>
+          </w:tcPr>
+          <w:p>
+            <w:r>
+              <w:t>Parameters</w:t>
+            </w:r>
+          </w:p>
+        </w:tc>
+        <w:tc>
+          <w:tcPr>
+            <w:tcW w:w="8005" w:type="dxa"/>
+          </w:tcPr>
+          <w:p>
+            <w:r>
+              <w:t>Graph: ig.Graph</w:t>
+            </w:r>
+          </w:p>
+        </w:tc>
+      </w:tr>
+      <w:tr>
+        <w:tc>
+          <w:tcPr>
+            <w:tcW w:w="1345" w:type="dxa"/>
+          </w:tcPr>
+          <w:p>
+            <w:r>
+              <w:t>Description</w:t>
+            </w:r>
+          </w:p>
+        </w:tc>
+        <w:tc>
+          <w:tcPr>
+            <w:tcW w:w="8005" w:type="dxa"/>
+          </w:tcPr>
+          <w:p>
+            <w:pPr>
+              <w:rPr>
+                <w:rFonts w:eastAsiaTheme="minorEastAsia"/>
+              </w:rPr>
+            </w:pPr>
+            <w:r>
+              <w:t xml:space="preserve">Gets the connectivity set for each vertex in a graph </w:t>
+            </w:r>
+            <m:oMath>
+              <m:r>
+                <w:rPr>
+                  <w:rFonts w:ascii="Cambria Math" w:hAnsi="Cambria Math"/>
+                </w:rPr>
+                <m:t>G</m:t>
+              </m:r>
+              <m:r>
+                <w:rPr>
+                  <w:rFonts w:ascii="Cambria Math" w:eastAsiaTheme="minorEastAsia" w:hAnsi="Cambria Math"/>
+                </w:rPr>
+                <m:t>=(V,E)</m:t>
+              </m:r>
+            </m:oMath>
+            <w:r>
+              <w:t xml:space="preserve">. A connectivity set for a vertex </w:t>
+            </w:r>
+            <m:oMath>
+              <m:r>
+                <w:rPr>
+                  <w:rFonts w:ascii="Cambria Math" w:hAnsi="Cambria Math"/>
+                </w:rPr>
+                <m:t>v</m:t>
+              </m:r>
+            </m:oMath>
+            <w:r>
+              <w:rPr>
+                <w:rFonts w:eastAsiaTheme="minorEastAsia"/>
+              </w:rPr>
+              <w:t xml:space="preserve"> contains all vertices </w:t>
+            </w:r>
+            <m:oMath>
+              <m:r>
+                <w:rPr>
+                  <w:rFonts w:ascii="Cambria Math" w:eastAsiaTheme="minorEastAsia" w:hAnsi="Cambria Math"/>
+                </w:rPr>
+                <m:t>u</m:t>
+              </m:r>
+              <m:r>
+                <w:rPr>
+                  <w:rFonts w:ascii="Cambria Math" w:eastAsiaTheme="minorEastAsia" w:hAnsi="Cambria Math"/>
+                </w:rPr>
+                <m:t>∈V</m:t>
+              </m:r>
+            </m:oMath>
+            <w:r>
+              <w:rPr>
+                <w:rFonts w:eastAsiaTheme="minorEastAsia"/>
+              </w:rPr>
+              <w:t xml:space="preserve"> such that a path </w:t>
+            </w:r>
+            <m:oMath>
+              <m:r>
+                <w:rPr>
+                  <w:rFonts w:ascii="Cambria Math" w:eastAsiaTheme="minorEastAsia" w:hAnsi="Cambria Math"/>
+                </w:rPr>
+                <m:t>u→v</m:t>
+              </m:r>
+            </m:oMath>
+            <w:r>
+              <w:rPr>
+                <w:rFonts w:eastAsiaTheme="minorEastAsia"/>
+              </w:rPr>
+              <w:t xml:space="preserve"> exists. The connectivity set for </w:t>
+            </w:r>
+            <w:r>
+              <w:rPr>
+                <w:rFonts w:eastAsiaTheme="minorEastAsia"/>
+              </w:rPr>
+              <w:t xml:space="preserve">a vertex </w:t>
+            </w:r>
+            <m:oMath>
+              <m:r>
+                <w:rPr>
+                  <w:rFonts w:ascii="Cambria Math" w:eastAsiaTheme="minorEastAsia" w:hAnsi="Cambria Math"/>
+                </w:rPr>
+                <m:t>v</m:t>
+              </m:r>
+            </m:oMath>
+            <w:r>
+              <w:rPr>
+                <w:rFonts w:eastAsiaTheme="minorEastAsia"/>
+              </w:rPr>
+              <w:t xml:space="preserve"> also contains itself (this is more for the convenience of implementation).</w:t>
+            </w:r>
+            <w:r>
+              <w:rPr>
+                <w:rFonts w:eastAsiaTheme="minorEastAsia"/>
+              </w:rPr>
+              <w:t xml:space="preserve"> Although the connect sets for all vertices in </w:t>
+            </w:r>
+            <m:oMath>
+              <m:r>
+                <w:rPr>
+                  <w:rFonts w:ascii="Cambria Math" w:eastAsiaTheme="minorEastAsia" w:hAnsi="Cambria Math"/>
+                </w:rPr>
+                <m:t>V</m:t>
+              </m:r>
+            </m:oMath>
+            <w:r>
+              <w:rPr>
+                <w:rFonts w:eastAsiaTheme="minorEastAsia"/>
+              </w:rPr>
+              <w:t xml:space="preserve"> are returned, we are primarily interested in the connect sets for the source, target, and collider.</w:t>
+            </w:r>
+          </w:p>
+          <w:p>
+            <w:pPr>
+              <w:rPr>
+                <w:rFonts w:eastAsiaTheme="minorEastAsia"/>
+              </w:rPr>
+            </w:pPr>
+          </w:p>
+          <w:p>
+            <w:pPr>
+              <w:rPr>
+                <w:rFonts w:eastAsiaTheme="minorEastAsia"/>
+              </w:rPr>
+            </w:pPr>
+            <w:r>
+              <w:rPr>
+                <w:rFonts w:eastAsiaTheme="minorEastAsia"/>
+              </w:rPr>
+              <w:t>The algorithm works by passing on the connect set of a vertex to a topologically succeeding  vertex if they are adjacent.</w:t>
+            </w:r>
+            <w:r>
+              <w:rPr>
+                <w:rFonts w:eastAsiaTheme="minorEastAsia"/>
+              </w:rPr>
+              <w:t xml:space="preserve"> After this we must also remove all duplicate vertices from each list.</w:t>
+            </w:r>
+          </w:p>
+        </w:tc>
+      </w:tr>
+      <w:tr>
+        <w:tc>
+          <w:tcPr>
+            <w:tcW w:w="1345" w:type="dxa"/>
+          </w:tcPr>
+          <w:p>
+            <w:r>
+              <w:t>Purpose</w:t>
+            </w:r>
+          </w:p>
+        </w:tc>
+        <w:tc>
+          <w:tcPr>
+            <w:tcW w:w="8005" w:type="dxa"/>
+          </w:tcPr>
+          <w:p>
+            <w:r>
+              <w:t>To find an alternating path, we need to find a specific structure in the network. Specifically, we need to find a vertex that can generate a random bit</w:t>
+            </w:r>
+            <w:r>
+              <w:t xml:space="preserve"> (the red vertices in Figure 2) and share it with two vertices </w:t>
+            </w:r>
+            <w:r>
+              <w:t xml:space="preserve">that are in-coming </w:t>
+            </w:r>
+            <w:r>
+              <w:t>to the cut</w:t>
+            </w:r>
+            <w:r>
+              <w:t>-</w:t>
+            </w:r>
+            <w:r>
+              <w:t xml:space="preserve">vertex. </w:t>
+            </w:r>
+            <w:proofErr w:type="gramStart"/>
+            <w:r>
+              <w:t>By definition of</w:t>
+            </w:r>
+            <w:proofErr w:type="gramEnd"/>
+            <w:r>
+              <w:t xml:space="preserve"> the connectivity sets, we know that if the sets for two vertices that are incoming to the cut-vertex intersect, then the intersection will be vertices that can share a bit with both of these vertices. Therefore, </w:t>
+            </w:r>
+            <w:r>
+              <w:t xml:space="preserve">the </w:t>
+            </w:r>
+            <w:r>
+              <w:t>intersection of connectivity set</w:t>
+            </w:r>
+            <w:r>
+              <w:t>s</w:t>
+            </w:r>
+            <w:r>
+              <w:t xml:space="preserve"> will allow us to determine the alternating path.</w:t>
+            </w:r>
+          </w:p>
+          <w:p>
+            <w:r>
+              <w:t xml:space="preserve"> </w:t>
+            </w:r>
+          </w:p>
+          <w:p>
+            <w:pPr>
+              <w:jc w:val="center"/>
+            </w:pPr>
+            <w:r>
+              <w:rPr>
+                <w:noProof/>
+              </w:rPr>
+              <w:drawing>
+                <wp:inline distT="0" distB="0" distL="0" distR="0" wp14:anchorId="5606C91E" wp14:editId="6FC84B43">
+                  <wp:extent cx="4663440" cy="1688503"/>
+                  <wp:effectExtent l="19050" t="19050" r="22860" b="26035"/>
+                  <wp:docPr id="105935119" name="Picture 2" descr="A screen shot of a game&#10;&#10;AI-generated content may be incorrect."/>
+                  <wp:cNvGraphicFramePr>
+                    <a:graphicFrameLocks xmlns:a="http://schemas.openxmlformats.org/drawingml/2006/main" noChangeAspect="1"/>
+                  </wp:cNvGraphicFramePr>
+                  <a:graphic xmlns:a="http://schemas.openxmlformats.org/drawingml/2006/main">
+                    <a:graphicData uri="http://schemas.openxmlformats.org/drawingml/2006/picture">
+                      <pic:pic xmlns:pic="http://schemas.openxmlformats.org/drawingml/2006/picture">
+                        <pic:nvPicPr>
+                          <pic:cNvPr id="105935119" name="Picture 2" descr="A screen shot of a game&#10;&#10;AI-generated content may be incorrect."/>
+                          <pic:cNvPicPr/>
+                        </pic:nvPicPr>
+                        <pic:blipFill>
+                          <a:blip r:embed="rId7" cstate="print">
+                            <a:extLst>
+                              <a:ext uri="{28A0092B-C50C-407E-A947-70E740481C1C}">
+                                <a14:useLocalDpi xmlns:a14="http://schemas.microsoft.com/office/drawing/2010/main" val="0"/>
+                              </a:ext>
+                            </a:extLst>
+                          </a:blip>
+                          <a:stretch>
+                            <a:fillRect/>
+                          </a:stretch>
+                        </pic:blipFill>
+                        <pic:spPr>
+                          <a:xfrm>
+                            <a:off x="0" y="0"/>
+                            <a:ext cx="4663440" cy="1688503"/>
+                          </a:xfrm>
+                          <a:prstGeom prst="rect">
+                            <a:avLst/>
+                          </a:prstGeom>
+                          <a:ln>
+                            <a:solidFill>
+                              <a:schemeClr val="tx1"/>
+                            </a:solidFill>
+                          </a:ln>
+                        </pic:spPr>
+                      </pic:pic>
+                    </a:graphicData>
+                  </a:graphic>
+                </wp:inline>
+              </w:drawing>
+            </w:r>
+          </w:p>
+          <w:p>
+            <w:pPr>
+              <w:jc w:val="center"/>
+            </w:pPr>
+            <w:r>
+              <w:rPr>
+                <w:b/>
+                <w:bCs/>
+                <w:sz w:val="20"/>
+                <w:szCs w:val="20"/>
+              </w:rPr>
+              <w:t>Figure 2:</w:t>
+            </w:r>
+            <w:r>
+              <w:rPr>
+                <w:sz w:val="20"/>
+                <w:szCs w:val="20"/>
+              </w:rPr>
+              <w:t xml:space="preserve"> The ellipses represent the connectivity sets for the source </w:t>
+            </w:r>
+            <m:oMath>
+              <m:r>
+                <w:rPr>
+                  <w:rFonts w:ascii="Cambria Math" w:hAnsi="Cambria Math"/>
+                  <w:sz w:val="20"/>
+                  <w:szCs w:val="20"/>
+                </w:rPr>
+                <m:t>s</m:t>
+              </m:r>
+            </m:oMath>
+            <w:r>
+              <w:rPr>
+                <w:sz w:val="20"/>
+                <w:szCs w:val="20"/>
+              </w:rPr>
+              <w:t xml:space="preserve">, target </w:t>
+            </w:r>
+            <m:oMath>
+              <m:r>
+                <w:rPr>
+                  <w:rFonts w:ascii="Cambria Math" w:hAnsi="Cambria Math"/>
+                  <w:sz w:val="20"/>
+                  <w:szCs w:val="20"/>
+                </w:rPr>
+                <m:t>t</m:t>
+              </m:r>
+            </m:oMath>
+            <w:r>
+              <w:rPr>
+                <w:sz w:val="20"/>
+                <w:szCs w:val="20"/>
+              </w:rPr>
+              <w:t>, and colliders (the green vertices that are in</w:t>
+            </w:r>
+            <w:r>
+              <w:rPr>
+                <w:sz w:val="20"/>
+                <w:szCs w:val="20"/>
+              </w:rPr>
+              <w:t>-</w:t>
+            </w:r>
+            <w:r>
+              <w:rPr>
+                <w:sz w:val="20"/>
+                <w:szCs w:val="20"/>
+              </w:rPr>
+              <w:t xml:space="preserve">coming to the cut-vertex </w:t>
+            </w:r>
+            <m:oMath>
+              <m:r>
+                <w:rPr>
+                  <w:rFonts w:ascii="Cambria Math" w:hAnsi="Cambria Math"/>
+                  <w:sz w:val="20"/>
+                  <w:szCs w:val="20"/>
+                </w:rPr>
+                <m:t>u</m:t>
+              </m:r>
+            </m:oMath>
+            <w:r>
+              <w:rPr>
+                <w:sz w:val="20"/>
+                <w:szCs w:val="20"/>
+              </w:rPr>
+              <w:t>).</w:t>
+            </w:r>
+            <w:r>
+              <w:rPr>
+                <w:sz w:val="20"/>
+                <w:szCs w:val="20"/>
+              </w:rPr>
+              <w:t xml:space="preserve"> The black, zig-zagging edges make up the alternating path.</w:t>
+            </w:r>
+          </w:p>
+        </w:tc>
+      </w:tr>
+    </w:tbl>
+    <w:p/>
     <w:p/>
     <w:p>
       <w:pPr>
         <w:pStyle w:val="Heading2"/>
       </w:pPr>
-      <w:bookmarkStart w:id="5" w:name="_Toc189830100"/>
+      <w:bookmarkStart w:id="5" w:name="_Toc190253890"/>
       <w:r>
         <w:t>get_intersection_set_H_edges()</w:t>
       </w:r>
       <w:bookmarkEnd w:id="5"/>
     </w:p>
+    <w:tbl>
+      <w:tblPr>
+        <w:tblStyle w:val="TableGrid"/>
+        <w:tblW w:w="0" w:type="auto"/>
+        <w:tblLook w:val="04A0" w:firstRow="1" w:lastRow="0" w:firstColumn="1" w:lastColumn="0" w:noHBand="0" w:noVBand="1"/>
+      </w:tblPr>
+      <w:tblGrid>
+        <w:gridCol w:w="1345"/>
+        <w:gridCol w:w="8005"/>
+      </w:tblGrid>
+      <w:tr>
+        <w:tc>
+          <w:tcPr>
+            <w:tcW w:w="1345" w:type="dxa"/>
+          </w:tcPr>
+          <w:p>
+            <w:r>
+              <w:t>Returns</w:t>
+            </w:r>
+          </w:p>
+        </w:tc>
+        <w:tc>
+          <w:tcPr>
+            <w:tcW w:w="8005" w:type="dxa"/>
+          </w:tcPr>
+          <w:p>
+            <w:r>
+              <w:t>tuple[intersection_sets: list[list], edges_H: list]</w:t>
+            </w:r>
+          </w:p>
+        </w:tc>
+      </w:tr>
+      <w:tr>
+        <w:tc>
+          <w:tcPr>
+            <w:tcW w:w="1345" w:type="dxa"/>
+          </w:tcPr>
+          <w:p>
+            <w:r>
+              <w:t>Parameters</w:t>
+            </w:r>
+          </w:p>
+        </w:tc>
+        <w:tc>
+          <w:tcPr>
+            <w:tcW w:w="8005" w:type="dxa"/>
+          </w:tcPr>
+          <w:p>
+            <w:r>
+              <w:t>Graph: ig.Graph, connectivity_sets: list, in_cut_</w:t>
+            </w:r>
+            <w:r>
+              <w:t>target_source</w:t>
+            </w:r>
+            <w:r>
+              <w:t>: list</w:t>
+            </w:r>
+          </w:p>
+        </w:tc>
+      </w:tr>
+      <w:tr>
+        <w:tc>
+          <w:tcPr>
+            <w:tcW w:w="1345" w:type="dxa"/>
+          </w:tcPr>
+          <w:p>
+            <w:r>
+              <w:t>Description</w:t>
+            </w:r>
+          </w:p>
+        </w:tc>
+        <w:tc>
+          <w:tcPr>
+            <w:tcW w:w="8005" w:type="dxa"/>
+          </w:tcPr>
+          <w:p>
+            <w:pPr>
+              <w:rPr>
+                <w:rFonts w:eastAsiaTheme="minorEastAsia"/>
+              </w:rPr>
+            </w:pPr>
+            <w:r>
+              <w:rPr>
+                <w:b/>
+                <w:bCs/>
+              </w:rPr>
+              <w:t>Intersection set</w:t>
+            </w:r>
+            <w:r>
+              <w:rPr>
+                <w:b/>
+                <w:bCs/>
+              </w:rPr>
+              <w:t>s</w:t>
+            </w:r>
+            <w:r>
+              <w:rPr>
+                <w:b/>
+                <w:bCs/>
+              </w:rPr>
+              <w:t>:</w:t>
+            </w:r>
+            <w:r>
+              <w:rPr>
+                <w:b/>
+                <w:bCs/>
+              </w:rPr>
+              <w:t xml:space="preserve"> </w:t>
+            </w:r>
+            <w:r>
+              <w:t xml:space="preserve">For a given vertex </w:t>
+            </w:r>
+            <m:oMath>
+              <m:r>
+                <w:rPr>
+                  <w:rFonts w:ascii="Cambria Math" w:hAnsi="Cambria Math"/>
+                </w:rPr>
+                <m:t>v</m:t>
+              </m:r>
+            </m:oMath>
+            <w:r>
+              <w:rPr>
+                <w:rFonts w:eastAsiaTheme="minorEastAsia"/>
+              </w:rPr>
+              <w:t xml:space="preserve"> </w:t>
+            </w:r>
+            <w:r>
+              <w:rPr>
+                <w:rFonts w:eastAsiaTheme="minorEastAsia"/>
+              </w:rPr>
+              <w:t xml:space="preserve">and its connectivity set, </w:t>
+            </w:r>
+            <w:r>
+              <w:rPr>
+                <w:rFonts w:eastAsiaTheme="minorEastAsia"/>
+              </w:rPr>
+              <w:t xml:space="preserve">we will check if another </w:t>
+            </w:r>
+            <w:r>
+              <w:rPr>
+                <w:rFonts w:eastAsiaTheme="minorEastAsia"/>
+              </w:rPr>
+              <w:t xml:space="preserve">vertex </w:t>
+            </w:r>
+            <m:oMath>
+              <m:r>
+                <w:rPr>
+                  <w:rFonts w:ascii="Cambria Math" w:eastAsiaTheme="minorEastAsia" w:hAnsi="Cambria Math"/>
+                </w:rPr>
+                <m:t>u≠v</m:t>
+              </m:r>
+            </m:oMath>
+            <w:r>
+              <w:rPr>
+                <w:rFonts w:eastAsiaTheme="minorEastAsia"/>
+              </w:rPr>
+              <w:t xml:space="preserve"> and its connectivity set intersect. If the intersection of these connectivity sets is not empty, then the vertex </w:t>
+            </w:r>
+            <m:oMath>
+              <m:r>
+                <w:rPr>
+                  <w:rFonts w:ascii="Cambria Math" w:eastAsiaTheme="minorEastAsia" w:hAnsi="Cambria Math"/>
+                </w:rPr>
+                <m:t>u</m:t>
+              </m:r>
+            </m:oMath>
+            <w:r>
+              <w:rPr>
+                <w:rFonts w:eastAsiaTheme="minorEastAsia"/>
+              </w:rPr>
+              <w:t xml:space="preserve"> and the intersection set will be added to the list entry associated with vertex </w:t>
+            </w:r>
+            <m:oMath>
+              <m:r>
+                <w:rPr>
+                  <w:rFonts w:ascii="Cambria Math" w:eastAsiaTheme="minorEastAsia" w:hAnsi="Cambria Math"/>
+                </w:rPr>
+                <m:t>v</m:t>
+              </m:r>
+            </m:oMath>
+            <w:r>
+              <w:rPr>
+                <w:rFonts w:eastAsiaTheme="minorEastAsia"/>
+              </w:rPr>
+              <w:t xml:space="preserve">. In other words, the entry of vertex </w:t>
+            </w:r>
+            <m:oMath>
+              <m:r>
+                <w:rPr>
+                  <w:rFonts w:ascii="Cambria Math" w:eastAsiaTheme="minorEastAsia" w:hAnsi="Cambria Math"/>
+                </w:rPr>
+                <m:t>v</m:t>
+              </m:r>
+            </m:oMath>
+            <w:r>
+              <w:rPr>
+                <w:rFonts w:eastAsiaTheme="minorEastAsia"/>
+              </w:rPr>
+              <w:t xml:space="preserve"> in the intersection_sets list will look like </w:t>
+            </w:r>
+          </w:p>
+          <w:p>
+            <w:pPr>
+              <w:rPr>
+                <w:rFonts w:eastAsiaTheme="minorEastAsia"/>
+              </w:rPr>
+            </w:pPr>
+            <m:oMathPara>
+              <m:oMath>
+                <m:d>
+                  <m:dPr>
+                    <m:ctrlPr>
+                      <w:rPr>
+                        <w:rFonts w:ascii="Cambria Math" w:eastAsiaTheme="minorEastAsia" w:hAnsi="Cambria Math"/>
+                        <w:i/>
+                      </w:rPr>
+                    </m:ctrlPr>
+                  </m:dPr>
+                  <m:e>
+                    <m:sSub>
+                      <m:sSubPr>
+                        <m:ctrlPr>
+                          <w:rPr>
+                            <w:rFonts w:ascii="Cambria Math" w:eastAsiaTheme="minorEastAsia" w:hAnsi="Cambria Math"/>
+                            <w:i/>
+                          </w:rPr>
+                        </m:ctrlPr>
+                      </m:sSubPr>
+                      <m:e>
+                        <m:r>
+                          <w:rPr>
+                            <w:rFonts w:ascii="Cambria Math" w:eastAsiaTheme="minorEastAsia" w:hAnsi="Cambria Math"/>
+                          </w:rPr>
+                          <m:t>u</m:t>
+                        </m:r>
+                      </m:e>
+                      <m:sub>
+                        <m:sSub>
+                          <m:sSubPr>
+                            <m:ctrlPr>
+                              <w:rPr>
+                                <w:rFonts w:ascii="Cambria Math" w:eastAsiaTheme="minorEastAsia" w:hAnsi="Cambria Math"/>
+                                <w:i/>
+                              </w:rPr>
+                            </m:ctrlPr>
+                          </m:sSubPr>
+                          <m:e>
+                            <m:r>
+                              <w:rPr>
+                                <w:rFonts w:ascii="Cambria Math" w:eastAsiaTheme="minorEastAsia" w:hAnsi="Cambria Math"/>
+                              </w:rPr>
+                              <m:t>1</m:t>
+                            </m:r>
+                          </m:e>
+                          <m:sub>
+                            <m:r>
+                              <w:rPr>
+                                <w:rFonts w:ascii="Cambria Math" w:eastAsiaTheme="minorEastAsia" w:hAnsi="Cambria Math"/>
+                              </w:rPr>
+                              <m:t>v</m:t>
+                            </m:r>
+                          </m:sub>
+                        </m:sSub>
+                      </m:sub>
+                    </m:sSub>
+                    <m:r>
+                      <w:rPr>
+                        <w:rFonts w:ascii="Cambria Math" w:eastAsiaTheme="minorEastAsia" w:hAnsi="Cambria Math"/>
+                      </w:rPr>
+                      <m:t xml:space="preserve">, </m:t>
+                    </m:r>
+                    <m:r>
+                      <m:rPr>
+                        <m:sty m:val="p"/>
+                      </m:rPr>
+                      <w:rPr>
+                        <w:rFonts w:ascii="Cambria Math" w:eastAsiaTheme="minorEastAsia" w:hAnsi="Cambria Math"/>
+                      </w:rPr>
+                      <m:t>intersection</m:t>
+                    </m:r>
+                    <m:r>
+                      <m:rPr>
+                        <m:sty m:val="p"/>
+                      </m:rPr>
+                      <w:rPr>
+                        <w:rFonts w:ascii="Cambria Math" w:eastAsiaTheme="minorEastAsia" w:hAnsi="Cambria Math"/>
+                      </w:rPr>
+                      <m:t xml:space="preserve"> set </m:t>
+                    </m:r>
+                    <m:sSub>
+                      <m:sSubPr>
+                        <m:ctrlPr>
+                          <w:rPr>
+                            <w:rFonts w:ascii="Cambria Math" w:eastAsiaTheme="minorEastAsia" w:hAnsi="Cambria Math"/>
+                            <w:i/>
+                          </w:rPr>
+                        </m:ctrlPr>
+                      </m:sSubPr>
+                      <m:e>
+                        <m:r>
+                          <w:rPr>
+                            <w:rFonts w:ascii="Cambria Math" w:eastAsiaTheme="minorEastAsia" w:hAnsi="Cambria Math"/>
+                          </w:rPr>
+                          <m:t>1</m:t>
+                        </m:r>
+                      </m:e>
+                      <m:sub>
+                        <m:r>
+                          <w:rPr>
+                            <w:rFonts w:ascii="Cambria Math" w:eastAsiaTheme="minorEastAsia" w:hAnsi="Cambria Math"/>
+                          </w:rPr>
+                          <m:t>v</m:t>
+                        </m:r>
+                      </m:sub>
+                    </m:sSub>
+                  </m:e>
+                </m:d>
+                <m:r>
+                  <w:rPr>
+                    <w:rFonts w:ascii="Cambria Math" w:eastAsiaTheme="minorEastAsia" w:hAnsi="Cambria Math"/>
+                  </w:rPr>
+                  <m:t>,…,</m:t>
+                </m:r>
+                <m:d>
+                  <m:dPr>
+                    <m:ctrlPr>
+                      <w:rPr>
+                        <w:rFonts w:ascii="Cambria Math" w:eastAsiaTheme="minorEastAsia" w:hAnsi="Cambria Math"/>
+                        <w:i/>
+                      </w:rPr>
+                    </m:ctrlPr>
+                  </m:dPr>
+                  <m:e>
+                    <m:sSub>
+                      <m:sSubPr>
+                        <m:ctrlPr>
+                          <w:rPr>
+                            <w:rFonts w:ascii="Cambria Math" w:eastAsiaTheme="minorEastAsia" w:hAnsi="Cambria Math"/>
+                            <w:i/>
+                          </w:rPr>
+                        </m:ctrlPr>
+                      </m:sSubPr>
+                      <m:e>
+                        <m:r>
+                          <w:rPr>
+                            <w:rFonts w:ascii="Cambria Math" w:eastAsiaTheme="minorEastAsia" w:hAnsi="Cambria Math"/>
+                          </w:rPr>
+                          <m:t>u</m:t>
+                        </m:r>
+                      </m:e>
+                      <m:sub>
+                        <m:sSub>
+                          <m:sSubPr>
+                            <m:ctrlPr>
+                              <w:rPr>
+                                <w:rFonts w:ascii="Cambria Math" w:eastAsiaTheme="minorEastAsia" w:hAnsi="Cambria Math"/>
+                                <w:i/>
+                              </w:rPr>
+                            </m:ctrlPr>
+                          </m:sSubPr>
+                          <m:e>
+                            <m:r>
+                              <w:rPr>
+                                <w:rFonts w:ascii="Cambria Math" w:eastAsiaTheme="minorEastAsia" w:hAnsi="Cambria Math"/>
+                              </w:rPr>
+                              <m:t>i</m:t>
+                            </m:r>
+                          </m:e>
+                          <m:sub>
+                            <m:r>
+                              <w:rPr>
+                                <w:rFonts w:ascii="Cambria Math" w:eastAsiaTheme="minorEastAsia" w:hAnsi="Cambria Math"/>
+                              </w:rPr>
+                              <m:t>v</m:t>
+                            </m:r>
+                          </m:sub>
+                        </m:sSub>
+                      </m:sub>
+                    </m:sSub>
+                    <m:r>
+                      <w:rPr>
+                        <w:rFonts w:ascii="Cambria Math" w:eastAsiaTheme="minorEastAsia" w:hAnsi="Cambria Math"/>
+                      </w:rPr>
+                      <m:t xml:space="preserve">, </m:t>
+                    </m:r>
+                    <m:r>
+                      <m:rPr>
+                        <m:sty m:val="p"/>
+                      </m:rPr>
+                      <w:rPr>
+                        <w:rFonts w:ascii="Cambria Math" w:eastAsiaTheme="minorEastAsia" w:hAnsi="Cambria Math"/>
+                      </w:rPr>
+                      <m:t>intersection</m:t>
+                    </m:r>
+                    <m:r>
+                      <m:rPr>
+                        <m:sty m:val="p"/>
+                      </m:rPr>
+                      <w:rPr>
+                        <w:rFonts w:ascii="Cambria Math" w:eastAsiaTheme="minorEastAsia" w:hAnsi="Cambria Math"/>
+                      </w:rPr>
+                      <m:t xml:space="preserve"> set </m:t>
+                    </m:r>
+                    <m:sSub>
+                      <m:sSubPr>
+                        <m:ctrlPr>
+                          <w:rPr>
+                            <w:rFonts w:ascii="Cambria Math" w:eastAsiaTheme="minorEastAsia" w:hAnsi="Cambria Math"/>
+                            <w:i/>
+                          </w:rPr>
+                        </m:ctrlPr>
+                      </m:sSubPr>
+                      <m:e>
+                        <m:r>
+                          <w:rPr>
+                            <w:rFonts w:ascii="Cambria Math" w:eastAsiaTheme="minorEastAsia" w:hAnsi="Cambria Math"/>
+                          </w:rPr>
+                          <m:t>i</m:t>
+                        </m:r>
+                      </m:e>
+                      <m:sub>
+                        <m:r>
+                          <w:rPr>
+                            <w:rFonts w:ascii="Cambria Math" w:eastAsiaTheme="minorEastAsia" w:hAnsi="Cambria Math"/>
+                          </w:rPr>
+                          <m:t>v</m:t>
+                        </m:r>
+                      </m:sub>
+                    </m:sSub>
+                  </m:e>
+                </m:d>
+                <m:r>
+                  <w:rPr>
+                    <w:rFonts w:ascii="Cambria Math" w:eastAsiaTheme="minorEastAsia" w:hAnsi="Cambria Math"/>
+                  </w:rPr>
+                  <m:t>.</m:t>
+                </m:r>
+              </m:oMath>
+            </m:oMathPara>
+          </w:p>
+          <w:p>
+            <w:pPr>
+              <w:rPr>
+                <w:rFonts w:eastAsiaTheme="minorEastAsia"/>
+              </w:rPr>
+            </w:pPr>
+            <w:r>
+              <w:rPr>
+                <w:rFonts w:eastAsiaTheme="minorEastAsia"/>
+              </w:rPr>
+              <w:t>We now have a list of all connectivity sets and intersect and with which connectivity set they intersect with.</w:t>
+            </w:r>
+          </w:p>
+          <w:p>
+            <w:pPr>
+              <w:rPr>
+                <w:rFonts w:eastAsiaTheme="minorEastAsia"/>
+              </w:rPr>
+            </w:pPr>
+          </w:p>
+          <w:p>
+            <w:pPr>
+              <w:rPr>
+                <w:rFonts w:eastAsiaTheme="minorEastAsia"/>
+              </w:rPr>
+            </w:pPr>
+            <w:r>
+              <w:rPr>
+                <w:rFonts w:eastAsiaTheme="minorEastAsia"/>
+                <w:b/>
+                <w:bCs/>
+              </w:rPr>
+              <w:t>Edge</w:t>
+            </w:r>
+            <w:r>
+              <w:rPr>
+                <w:rFonts w:eastAsiaTheme="minorEastAsia"/>
+                <w:b/>
+                <w:bCs/>
+              </w:rPr>
+              <w:t>s</w:t>
+            </w:r>
+            <w:r>
+              <w:rPr>
+                <w:rFonts w:eastAsiaTheme="minorEastAsia"/>
+                <w:b/>
+                <w:bCs/>
+              </w:rPr>
+              <w:t xml:space="preserve"> for </w:t>
+            </w:r>
+            <w:r>
+              <w:rPr>
+                <w:rFonts w:eastAsiaTheme="minorEastAsia"/>
+                <w:b/>
+                <w:bCs/>
+              </w:rPr>
+              <w:t xml:space="preserve">Graph </w:t>
+            </w:r>
+            <m:oMath>
+              <m:r>
+                <m:rPr>
+                  <m:sty m:val="bi"/>
+                </m:rPr>
+                <w:rPr>
+                  <w:rFonts w:ascii="Cambria Math" w:eastAsiaTheme="minorEastAsia" w:hAnsi="Cambria Math"/>
+                </w:rPr>
+                <m:t>H</m:t>
+              </m:r>
+            </m:oMath>
+            <w:r>
+              <w:rPr>
+                <w:rFonts w:eastAsiaTheme="minorEastAsia"/>
+                <w:b/>
+                <w:bCs/>
+              </w:rPr>
+              <w:t>:</w:t>
+            </w:r>
+            <w:r>
+              <w:rPr>
+                <w:rFonts w:eastAsiaTheme="minorEastAsia"/>
+                <w:b/>
+                <w:bCs/>
+              </w:rPr>
+              <w:t xml:space="preserve"> </w:t>
+            </w:r>
+            <w:r>
+              <w:rPr>
+                <w:rFonts w:eastAsiaTheme="minorEastAsia"/>
+              </w:rPr>
+              <w:t xml:space="preserve">As we are getting these intersection sets, we will also create a list of edges for the connectivity sets associated with the vertices: source, in-coming to cut, and target. An undirected edge will be formed if the intersection between two connectivity sets is not empty. This set of edges will be used to generate graph </w:t>
+            </w:r>
+            <m:oMath>
+              <m:r>
+                <w:rPr>
+                  <w:rFonts w:ascii="Cambria Math" w:eastAsiaTheme="minorEastAsia" w:hAnsi="Cambria Math"/>
+                </w:rPr>
+                <m:t>H</m:t>
+              </m:r>
+            </m:oMath>
+            <w:r>
+              <w:rPr>
+                <w:rFonts w:eastAsiaTheme="minorEastAsia"/>
+              </w:rPr>
+              <w:t>, which is used to analyze alternating paths.</w:t>
+            </w:r>
+          </w:p>
+          <w:p/>
+        </w:tc>
+      </w:tr>
+      <w:tr>
+        <w:tc>
+          <w:tcPr>
+            <w:tcW w:w="1345" w:type="dxa"/>
+          </w:tcPr>
+          <w:p>
+            <w:r>
+              <w:t>Purpose</w:t>
+            </w:r>
+          </w:p>
+        </w:tc>
+        <w:tc>
+          <w:tcPr>
+            <w:tcW w:w="8005" w:type="dxa"/>
+          </w:tcPr>
+          <w:p>
+            <w:r>
+              <w:t xml:space="preserve">Both the intersection sets and edges for graph </w:t>
+            </w:r>
+            <m:oMath>
+              <m:r>
+                <w:rPr>
+                  <w:rFonts w:ascii="Cambria Math" w:hAnsi="Cambria Math"/>
+                </w:rPr>
+                <m:t>H</m:t>
+              </m:r>
+            </m:oMath>
+            <w:r>
+              <w:t xml:space="preserve"> are used to determine an alternating path (if it exists). The edges for graph </w:t>
+            </w:r>
+            <m:oMath>
+              <m:r>
+                <w:rPr>
+                  <w:rFonts w:ascii="Cambria Math" w:hAnsi="Cambria Math"/>
+                </w:rPr>
+                <m:t>H</m:t>
+              </m:r>
+            </m:oMath>
+            <w:r>
+              <w:t xml:space="preserve"> are used to find </w:t>
+            </w:r>
+            <w:r>
+              <w:t xml:space="preserve">which group of connectivity sets should be used. To find an alternating path we are looking for a path from the source connectivity set to the target connectivity set in graph </w:t>
+            </w:r>
+            <m:oMath>
+              <m:r>
+                <w:rPr>
+                  <w:rFonts w:ascii="Cambria Math" w:hAnsi="Cambria Math"/>
+                </w:rPr>
+                <m:t>H</m:t>
+              </m:r>
+            </m:oMath>
+            <w:r>
+              <w:rPr>
+                <w:rFonts w:eastAsiaTheme="minorEastAsia"/>
+              </w:rPr>
+              <w:t xml:space="preserve">. </w:t>
+            </w:r>
+            <w:r>
+              <w:t xml:space="preserve">Once we know this path, we translate it to an alternating path in our main graph </w:t>
+            </w:r>
+            <m:oMath>
+              <m:r>
+                <w:rPr>
+                  <w:rFonts w:ascii="Cambria Math" w:hAnsi="Cambria Math"/>
+                </w:rPr>
+                <m:t>G</m:t>
+              </m:r>
+            </m:oMath>
+            <w:r>
+              <w:t xml:space="preserve"> using the intersection sets.</w:t>
+            </w:r>
+          </w:p>
+          <w:p/>
+          <w:p>
+            <w:pPr>
+              <w:jc w:val="center"/>
+            </w:pPr>
+            <w:r>
+              <w:rPr>
+                <w:noProof/>
+              </w:rPr>
+              <w:drawing>
+                <wp:inline distT="0" distB="0" distL="0" distR="0" wp14:anchorId="208CE18C" wp14:editId="13FDEBCB">
+                  <wp:extent cx="3749040" cy="2395615"/>
+                  <wp:effectExtent l="19050" t="19050" r="22860" b="24130"/>
+                  <wp:docPr id="637806830" name="Picture 3" descr="A diagram of graphing lines and points&#10;&#10;AI-generated content may be incorrect."/>
+                  <wp:cNvGraphicFramePr>
+                    <a:graphicFrameLocks xmlns:a="http://schemas.openxmlformats.org/drawingml/2006/main" noChangeAspect="1"/>
+                  </wp:cNvGraphicFramePr>
+                  <a:graphic xmlns:a="http://schemas.openxmlformats.org/drawingml/2006/main">
+                    <a:graphicData uri="http://schemas.openxmlformats.org/drawingml/2006/picture">
+                      <pic:pic xmlns:pic="http://schemas.openxmlformats.org/drawingml/2006/picture">
+                        <pic:nvPicPr>
+                          <pic:cNvPr id="637806830" name="Picture 3" descr="A diagram of graphing lines and points&#10;&#10;AI-generated content may be incorrect."/>
+                          <pic:cNvPicPr/>
+                        </pic:nvPicPr>
+                        <pic:blipFill>
+                          <a:blip r:embed="rId8" cstate="print">
+                            <a:extLst>
+                              <a:ext uri="{28A0092B-C50C-407E-A947-70E740481C1C}">
+                                <a14:useLocalDpi xmlns:a14="http://schemas.microsoft.com/office/drawing/2010/main" val="0"/>
+                              </a:ext>
+                            </a:extLst>
+                          </a:blip>
+                          <a:stretch>
+                            <a:fillRect/>
+                          </a:stretch>
+                        </pic:blipFill>
+                        <pic:spPr>
+                          <a:xfrm>
+                            <a:off x="0" y="0"/>
+                            <a:ext cx="3749040" cy="2395615"/>
+                          </a:xfrm>
+                          <a:prstGeom prst="rect">
+                            <a:avLst/>
+                          </a:prstGeom>
+                          <a:ln>
+                            <a:solidFill>
+                              <a:schemeClr val="tx1"/>
+                            </a:solidFill>
+                          </a:ln>
+                        </pic:spPr>
+                      </pic:pic>
+                    </a:graphicData>
+                  </a:graphic>
+                </wp:inline>
+              </w:drawing>
+            </w:r>
+          </w:p>
+          <w:p>
+            <w:pPr>
+              <w:jc w:val="center"/>
+            </w:pPr>
+            <w:r>
+              <w:rPr>
+                <w:b/>
+                <w:bCs/>
+                <w:sz w:val="20"/>
+                <w:szCs w:val="20"/>
+              </w:rPr>
+              <w:t>Figure 3:</w:t>
+            </w:r>
+            <w:r>
+              <w:rPr>
+                <w:sz w:val="20"/>
+                <w:szCs w:val="20"/>
+              </w:rPr>
+              <w:t xml:space="preserve"> The path found in graph </w:t>
+            </w:r>
+            <m:oMath>
+              <m:r>
+                <w:rPr>
+                  <w:rFonts w:ascii="Cambria Math" w:hAnsi="Cambria Math"/>
+                  <w:sz w:val="20"/>
+                  <w:szCs w:val="20"/>
+                </w:rPr>
+                <m:t>H</m:t>
+              </m:r>
+            </m:oMath>
+            <w:r>
+              <w:rPr>
+                <w:sz w:val="20"/>
+                <w:szCs w:val="20"/>
+              </w:rPr>
+              <w:t xml:space="preserve"> allows us to identify an alternating path. We then convert back to graph </w:t>
+            </w:r>
+            <m:oMath>
+              <m:r>
+                <w:rPr>
+                  <w:rFonts w:ascii="Cambria Math" w:hAnsi="Cambria Math"/>
+                  <w:sz w:val="20"/>
+                  <w:szCs w:val="20"/>
+                </w:rPr>
+                <m:t>G</m:t>
+              </m:r>
+            </m:oMath>
+            <w:r>
+              <w:rPr>
+                <w:sz w:val="20"/>
+                <w:szCs w:val="20"/>
+              </w:rPr>
+              <w:t xml:space="preserve"> to get the actual alternating path (in bold) which protects the cut-vertex 1.</w:t>
+            </w:r>
+          </w:p>
+        </w:tc>
+      </w:tr>
+    </w:tbl>
     <w:p/>
     <w:p>
       <w:pPr>
         <w:pStyle w:val="Heading2"/>
       </w:pPr>
-      <w:bookmarkStart w:id="6" w:name="_Toc189830101"/>
+      <w:bookmarkStart w:id="6" w:name="_Toc190253891"/>
       <w:r>
         <w:t>alt_path_exists()</w:t>
       </w:r>
       <w:bookmarkEnd w:id="6"/>
     </w:p>
+    <w:tbl>
+      <w:tblPr>
+        <w:tblStyle w:val="TableGrid"/>
+        <w:tblW w:w="0" w:type="auto"/>
+        <w:tblLook w:val="04A0" w:firstRow="1" w:lastRow="0" w:firstColumn="1" w:lastColumn="0" w:noHBand="0" w:noVBand="1"/>
+      </w:tblPr>
+      <w:tblGrid>
+        <w:gridCol w:w="1345"/>
+        <w:gridCol w:w="8005"/>
+      </w:tblGrid>
+      <w:tr>
+        <w:tc>
+          <w:tcPr>
+            <w:tcW w:w="1345" w:type="dxa"/>
+          </w:tcPr>
+          <w:p>
+            <w:r>
+              <w:t>Returns</w:t>
+            </w:r>
+          </w:p>
+        </w:tc>
+        <w:tc>
+          <w:tcPr>
+            <w:tcW w:w="8005" w:type="dxa"/>
+          </w:tcPr>
+          <w:p>
+            <w:r>
+              <w:t>bool</w:t>
+            </w:r>
+          </w:p>
+        </w:tc>
+      </w:tr>
+      <w:tr>
+        <w:tc>
+          <w:tcPr>
+            <w:tcW w:w="1345" w:type="dxa"/>
+          </w:tcPr>
+          <w:p>
+            <w:r>
+              <w:t>Parameters</w:t>
+            </w:r>
+          </w:p>
+        </w:tc>
+        <w:tc>
+          <w:tcPr>
+            <w:tcW w:w="8005" w:type="dxa"/>
+          </w:tcPr>
+          <w:p>
+            <w:r>
+              <w:t>Graph: ig.Graph, source</w:t>
+            </w:r>
+            <w:r>
+              <w:t>: int</w:t>
+            </w:r>
+            <w:r>
+              <w:t>, target</w:t>
+            </w:r>
+            <w:r>
+              <w:t>: int</w:t>
+            </w:r>
+            <w:r>
+              <w:t>, cut_vertex</w:t>
+            </w:r>
+            <w:r>
+              <w:t>: int</w:t>
+            </w:r>
+          </w:p>
+        </w:tc>
+      </w:tr>
+      <w:tr>
+        <w:tc>
+          <w:tcPr>
+            <w:tcW w:w="1345" w:type="dxa"/>
+          </w:tcPr>
+          <w:p>
+            <w:r>
+              <w:t>Description</w:t>
+            </w:r>
+          </w:p>
+        </w:tc>
+        <w:tc>
+          <w:tcPr>
+            <w:tcW w:w="8005" w:type="dxa"/>
+          </w:tcPr>
+          <w:p>
+            <w:r>
+              <w:t xml:space="preserve">This function checks if an alternating path exists for a given graph, source, target, and cut-vertex. It is implemented by calling </w:t>
+            </w:r>
+            <w:r>
+              <w:rPr>
+                <w:rStyle w:val="codeChar"/>
+              </w:rPr>
+              <w:t>get_intersection_set_H_edges()</w:t>
+            </w:r>
+            <w:r>
+              <w:t xml:space="preserve"> and forming the graph </w:t>
+            </w:r>
+            <m:oMath>
+              <m:r>
+                <w:rPr>
+                  <w:rFonts w:ascii="Cambria Math" w:hAnsi="Cambria Math"/>
+                </w:rPr>
+                <m:t>H</m:t>
+              </m:r>
+            </m:oMath>
+            <w:r>
+              <w:rPr>
+                <w:rFonts w:eastAsiaTheme="minorEastAsia"/>
+              </w:rPr>
+              <w:t xml:space="preserve"> with the returned edges. If a path from </w:t>
+            </w:r>
+            <m:oMath>
+              <m:sSub>
+                <m:sSubPr>
+                  <m:ctrlPr>
+                    <w:rPr>
+                      <w:rFonts w:ascii="Cambria Math" w:eastAsiaTheme="minorEastAsia" w:hAnsi="Cambria Math"/>
+                      <w:i/>
+                    </w:rPr>
+                  </m:ctrlPr>
+                </m:sSubPr>
+                <m:e>
+                  <m:r>
+                    <w:rPr>
+                      <w:rFonts w:ascii="Cambria Math" w:eastAsiaTheme="minorEastAsia" w:hAnsi="Cambria Math"/>
+                    </w:rPr>
+                    <m:t>s</m:t>
+                  </m:r>
+                </m:e>
+                <m:sub>
+                  <m:r>
+                    <w:rPr>
+                      <w:rFonts w:ascii="Cambria Math" w:eastAsiaTheme="minorEastAsia" w:hAnsi="Cambria Math"/>
+                    </w:rPr>
+                    <m:t>conn</m:t>
+                  </m:r>
+                </m:sub>
+              </m:sSub>
+              <m:r>
+                <w:rPr>
+                  <w:rFonts w:ascii="Cambria Math" w:eastAsiaTheme="minorEastAsia" w:hAnsi="Cambria Math"/>
+                </w:rPr>
+                <m:t>→</m:t>
+              </m:r>
+              <m:sSub>
+                <m:sSubPr>
+                  <m:ctrlPr>
+                    <w:rPr>
+                      <w:rFonts w:ascii="Cambria Math" w:eastAsiaTheme="minorEastAsia" w:hAnsi="Cambria Math"/>
+                      <w:i/>
+                    </w:rPr>
+                  </m:ctrlPr>
+                </m:sSubPr>
+                <m:e>
+                  <m:r>
+                    <w:rPr>
+                      <w:rFonts w:ascii="Cambria Math" w:eastAsiaTheme="minorEastAsia" w:hAnsi="Cambria Math"/>
+                    </w:rPr>
+                    <m:t>t</m:t>
+                  </m:r>
+                </m:e>
+                <m:sub>
+                  <m:r>
+                    <w:rPr>
+                      <w:rFonts w:ascii="Cambria Math" w:eastAsiaTheme="minorEastAsia" w:hAnsi="Cambria Math"/>
+                    </w:rPr>
+                    <m:t>conn</m:t>
+                  </m:r>
+                </m:sub>
+              </m:sSub>
+            </m:oMath>
+            <w:r>
+              <w:rPr>
+                <w:rFonts w:eastAsiaTheme="minorEastAsia"/>
+              </w:rPr>
+              <w:t xml:space="preserve"> in graph </w:t>
+            </w:r>
+            <m:oMath>
+              <m:r>
+                <w:rPr>
+                  <w:rFonts w:ascii="Cambria Math" w:eastAsiaTheme="minorEastAsia" w:hAnsi="Cambria Math"/>
+                </w:rPr>
+                <m:t>H</m:t>
+              </m:r>
+            </m:oMath>
+            <w:r>
+              <w:rPr>
+                <w:rFonts w:eastAsiaTheme="minorEastAsia"/>
+              </w:rPr>
+              <w:t xml:space="preserve"> exists, then we return </w:t>
+            </w:r>
+            <w:r>
+              <w:rPr>
+                <w:rStyle w:val="codeChar"/>
+              </w:rPr>
+              <w:t>True</w:t>
+            </w:r>
+            <w:r>
+              <w:rPr>
+                <w:rFonts w:eastAsiaTheme="minorEastAsia"/>
+              </w:rPr>
+              <w:t xml:space="preserve">. Otherwise, </w:t>
+            </w:r>
+            <w:r>
+              <w:rPr>
+                <w:rStyle w:val="codeChar"/>
+              </w:rPr>
+              <w:t>False</w:t>
+            </w:r>
+            <w:r>
+              <w:t>.</w:t>
+            </w:r>
+          </w:p>
+        </w:tc>
+      </w:tr>
+      <w:tr>
+        <w:tc>
+          <w:tcPr>
+            <w:tcW w:w="1345" w:type="dxa"/>
+          </w:tcPr>
+          <w:p>
+            <w:r>
+              <w:t>Purpose</w:t>
+            </w:r>
+          </w:p>
+        </w:tc>
+        <w:tc>
+          <w:tcPr>
+            <w:tcW w:w="8005" w:type="dxa"/>
+          </w:tcPr>
+          <w:p>
+            <w:r>
+              <w:t xml:space="preserve">When looking to share a key securely we want to know if </w:t>
+            </w:r>
+            <w:r>
+              <w:t xml:space="preserve">some vertex in the network learns the message from some source. If we have a cut-vertex we need to check if it is protected (i.e., there is an alternating path) to determine if it will learn of the message from the source. Knowing this will help us to determine if a scheme to securely communicate a key exists for a given network. </w:t>
+            </w:r>
+          </w:p>
+        </w:tc>
+      </w:tr>
+    </w:tbl>
     <w:p/>
     <w:p>
       <w:pPr>
         <w:pStyle w:val="Heading2"/>
       </w:pPr>
-      <w:bookmarkStart w:id="7" w:name="_Toc189830102"/>
+      <w:bookmarkStart w:id="7" w:name="_Toc190253892"/>
       <w:r>
         <w:t>intersection()</w:t>
       </w:r>
       <w:bookmarkEnd w:id="7"/>
     </w:p>
-    <w:p/>
-    <w:p/>
-    <w:p/>
-    <w:p/>
-    <w:p/>
-    <w:p/>
-    <w:p/>
-    <w:p/>
+    <w:tbl>
+      <w:tblPr>
+        <w:tblStyle w:val="TableGrid"/>
+        <w:tblW w:w="0" w:type="auto"/>
+        <w:tblLook w:val="04A0" w:firstRow="1" w:lastRow="0" w:firstColumn="1" w:lastColumn="0" w:noHBand="0" w:noVBand="1"/>
+      </w:tblPr>
+      <w:tblGrid>
+        <w:gridCol w:w="4675"/>
+        <w:gridCol w:w="4675"/>
+      </w:tblGrid>
+      <w:tr>
+        <w:tc>
+          <w:tcPr>
+            <w:tcW w:w="4675" w:type="dxa"/>
+          </w:tcPr>
+          <w:p>
+            <w:r>
+              <w:t>Returns</w:t>
+            </w:r>
+          </w:p>
+        </w:tc>
+        <w:tc>
+          <w:tcPr>
+            <w:tcW w:w="4675" w:type="dxa"/>
+          </w:tcPr>
+          <w:p>
+            <w:r>
+              <w:t>Intersection: list</w:t>
+            </w:r>
+          </w:p>
+        </w:tc>
+      </w:tr>
+      <w:tr>
+        <w:tc>
+          <w:tcPr>
+            <w:tcW w:w="4675" w:type="dxa"/>
+          </w:tcPr>
+          <w:p>
+            <w:r>
+              <w:t>Parameters</w:t>
+            </w:r>
+          </w:p>
+        </w:tc>
+        <w:tc>
+          <w:tcPr>
+            <w:tcW w:w="4675" w:type="dxa"/>
+          </w:tcPr>
+          <w:p>
+            <w:r>
+              <w:t>l1: list, l2: list</w:t>
+            </w:r>
+          </w:p>
+        </w:tc>
+      </w:tr>
+      <w:tr>
+        <w:tc>
+          <w:tcPr>
+            <w:tcW w:w="4675" w:type="dxa"/>
+          </w:tcPr>
+          <w:p>
+            <w:r>
+              <w:t>Description</w:t>
+            </w:r>
+          </w:p>
+        </w:tc>
+        <w:tc>
+          <w:tcPr>
+            <w:tcW w:w="4675" w:type="dxa"/>
+          </w:tcPr>
+          <w:p>
+            <w:r>
+              <w:t>Returns the intersection of two lists.</w:t>
+            </w:r>
+          </w:p>
+        </w:tc>
+      </w:tr>
+    </w:tbl>
     <w:p/>
     <w:p>
       <w:pPr>
         <w:pStyle w:val="Heading1"/>
       </w:pPr>
-      <w:bookmarkStart w:id="8" w:name="_Toc189830103"/>
+      <w:bookmarkStart w:id="8" w:name="_Toc190253893"/>
       <w:r>
         <w:t>c</w:t>
       </w:r>
@@ -1421,7 +3892,7 @@
       <w:pPr>
         <w:pStyle w:val="Heading2"/>
       </w:pPr>
-      <w:bookmarkStart w:id="9" w:name="_Toc189830104"/>
+      <w:bookmarkStart w:id="9" w:name="_Toc190253894"/>
       <w:r>
         <w:t>__init__()</w:t>
       </w:r>
@@ -1432,7 +3903,7 @@
       <w:pPr>
         <w:pStyle w:val="Heading2"/>
       </w:pPr>
-      <w:bookmarkStart w:id="10" w:name="_Toc189830105"/>
+      <w:bookmarkStart w:id="10" w:name="_Toc190253895"/>
       <w:r>
         <w:t>get_cut_vertices()</w:t>
       </w:r>
@@ -1443,7 +3914,7 @@
       <w:pPr>
         <w:pStyle w:val="Heading2"/>
       </w:pPr>
-      <w:bookmarkStart w:id="11" w:name="_Toc189830106"/>
+      <w:bookmarkStart w:id="11" w:name="_Toc190253896"/>
       <w:r>
         <w:t>get_alternating_path()</w:t>
       </w:r>
@@ -1454,7 +3925,7 @@
       <w:pPr>
         <w:pStyle w:val="Heading2"/>
       </w:pPr>
-      <w:bookmarkStart w:id="12" w:name="_Toc189830107"/>
+      <w:bookmarkStart w:id="12" w:name="_Toc190253897"/>
       <w:r>
         <w:t>get_source_to_target_path()</w:t>
       </w:r>
@@ -1465,79 +3936,19 @@
       <w:pPr>
         <w:pStyle w:val="Heading2"/>
       </w:pPr>
+      <w:bookmarkStart w:id="13" w:name="_Toc190253898"/>
       <w:r>
         <w:t>Example</w:t>
       </w:r>
+      <w:bookmarkEnd w:id="13"/>
     </w:p>
-    <w:p>
-      <w:r>
-        <w:rPr>
-          <w:noProof/>
-        </w:rPr>
-        <w:drawing>
-          <wp:inline distT="0" distB="0" distL="0" distR="0" wp14:anchorId="386AF539" wp14:editId="2A9DD7AF">
-            <wp:extent cx="5943600" cy="2152015"/>
-            <wp:effectExtent l="0" t="0" r="0" b="0"/>
-            <wp:docPr id="577867349" name="Picture 1" descr="A screen shot of a computer game&#10;&#10;AI-generated content may be incorrect."/>
-            <wp:cNvGraphicFramePr>
-              <a:graphicFrameLocks xmlns:a="http://schemas.openxmlformats.org/drawingml/2006/main" noChangeAspect="1"/>
-            </wp:cNvGraphicFramePr>
-            <a:graphic xmlns:a="http://schemas.openxmlformats.org/drawingml/2006/main">
-              <a:graphicData uri="http://schemas.openxmlformats.org/drawingml/2006/picture">
-                <pic:pic xmlns:pic="http://schemas.openxmlformats.org/drawingml/2006/picture">
-                  <pic:nvPicPr>
-                    <pic:cNvPr id="577867349" name="Picture 1" descr="A screen shot of a computer game&#10;&#10;AI-generated content may be incorrect."/>
-                    <pic:cNvPicPr/>
-                  </pic:nvPicPr>
-                  <pic:blipFill>
-                    <a:blip r:embed="rId5" cstate="print">
-                      <a:extLst>
-                        <a:ext uri="{28A0092B-C50C-407E-A947-70E740481C1C}">
-                          <a14:useLocalDpi xmlns:a14="http://schemas.microsoft.com/office/drawing/2010/main" val="0"/>
-                        </a:ext>
-                      </a:extLst>
-                    </a:blip>
-                    <a:stretch>
-                      <a:fillRect/>
-                    </a:stretch>
-                  </pic:blipFill>
-                  <pic:spPr>
-                    <a:xfrm>
-                      <a:off x="0" y="0"/>
-                      <a:ext cx="5943600" cy="2152015"/>
-                    </a:xfrm>
-                    <a:prstGeom prst="rect">
-                      <a:avLst/>
-                    </a:prstGeom>
-                  </pic:spPr>
-                </pic:pic>
-              </a:graphicData>
-            </a:graphic>
-          </wp:inline>
-        </w:drawing>
-      </w:r>
-    </w:p>
-    <w:p/>
-    <w:p/>
-    <w:p>
-      <w:pPr>
-        <w:rPr>
-          <w:b/>
-          <w:bCs/>
-        </w:rPr>
-      </w:pPr>
-    </w:p>
-    <w:p/>
-    <w:p/>
-    <w:p/>
-    <w:p/>
     <w:p/>
     <w:p/>
     <w:p>
       <w:pPr>
         <w:pStyle w:val="Heading1"/>
       </w:pPr>
-      <w:bookmarkStart w:id="13" w:name="_Toc189830108"/>
+      <w:bookmarkStart w:id="14" w:name="_Toc190253899"/>
       <w:r>
         <w:t>c</w:t>
       </w:r>
@@ -1553,17 +3964,6 @@
       <w:r>
         <w:t>Key</w:t>
       </w:r>
-      <w:bookmarkEnd w:id="13"/>
-    </w:p>
-    <w:p/>
-    <w:p>
-      <w:pPr>
-        <w:pStyle w:val="Heading2"/>
-      </w:pPr>
-      <w:bookmarkStart w:id="14" w:name="_Toc189830109"/>
-      <w:r>
-        <w:t>__init__()</w:t>
-      </w:r>
       <w:bookmarkEnd w:id="14"/>
     </w:p>
     <w:p/>
@@ -1571,9 +3971,9 @@
       <w:pPr>
         <w:pStyle w:val="Heading2"/>
       </w:pPr>
-      <w:bookmarkStart w:id="15" w:name="_Toc189830110"/>
+      <w:bookmarkStart w:id="15" w:name="_Toc190253900"/>
       <w:r>
-        <w:t>_u_does_not_learn()</w:t>
+        <w:t>__init__()</w:t>
       </w:r>
       <w:bookmarkEnd w:id="15"/>
     </w:p>
@@ -1582,9 +3982,9 @@
       <w:pPr>
         <w:pStyle w:val="Heading2"/>
       </w:pPr>
-      <w:bookmarkStart w:id="16" w:name="_Toc189830111"/>
+      <w:bookmarkStart w:id="16" w:name="_Toc190253901"/>
       <w:r>
-        <w:t>does_scheme_exists()</w:t>
+        <w:t>_u_does_not_learn()</w:t>
       </w:r>
       <w:bookmarkEnd w:id="16"/>
     </w:p>
@@ -1593,8 +3993,44 @@
       <w:pPr>
         <w:pStyle w:val="Heading2"/>
       </w:pPr>
+      <w:bookmarkStart w:id="17" w:name="_Toc190253902"/>
+      <w:r>
+        <w:t>does_scheme_exists()</w:t>
+      </w:r>
+      <w:bookmarkEnd w:id="17"/>
+    </w:p>
+    <w:p/>
+    <w:p>
+      <w:pPr>
+        <w:pStyle w:val="Heading2"/>
+      </w:pPr>
+      <w:bookmarkStart w:id="18" w:name="_Toc190253903"/>
       <w:r>
         <w:t>Example</w:t>
+      </w:r>
+      <w:bookmarkEnd w:id="18"/>
+    </w:p>
+    <w:p/>
+    <w:p>
+      <w:pPr>
+        <w:pStyle w:val="Heading1"/>
+      </w:pPr>
+      <w:bookmarkStart w:id="19" w:name="_Toc190253904"/>
+      <w:r>
+        <w:t>References</w:t>
+      </w:r>
+      <w:bookmarkEnd w:id="19"/>
+    </w:p>
+    <w:p>
+      <w:pPr>
+        <w:pStyle w:val="ListParagraph"/>
+        <w:numPr>
+          <w:ilvl w:val="0"/>
+          <w:numId w:val="2"/>
+        </w:numPr>
+      </w:pPr>
+      <w:r>
+        <w:t>Michael Langberg, Michelle Efros, "Characterizing positive-rate key-cast (and multicast network coding) with eavesdropping nodes", arXiv:2407.01703v1 [cs.IT], 2024.</w:t>
       </w:r>
     </w:p>
     <w:sectPr>
@@ -1605,6 +4041,195 @@
     </w:sectPr>
   </w:body>
 </w:document>
+</file>
+
+<file path=word/numbering.xml><?xml version="1.0" encoding="utf-8"?>
+<w:numbering xmlns:wpc="http://schemas.microsoft.com/office/word/2010/wordprocessingCanvas" xmlns:cx="http://schemas.microsoft.com/office/drawing/2014/chartex" xmlns:cx1="http://schemas.microsoft.com/office/drawing/2015/9/8/chartex" xmlns:cx2="http://schemas.microsoft.com/office/drawing/2015/10/21/chartex" xmlns:cx3="http://schemas.microsoft.com/office/drawing/2016/5/9/chartex" xmlns:cx4="http://schemas.microsoft.com/office/drawing/2016/5/10/chartex" xmlns:cx5="http://schemas.microsoft.com/office/drawing/2016/5/11/chartex" xmlns:cx6="http://schemas.microsoft.com/office/drawing/2016/5/12/chartex" xmlns:cx7="http://schemas.microsoft.com/office/drawing/2016/5/13/chartex" xmlns:cx8="http://schemas.microsoft.com/office/drawing/2016/5/14/chartex" xmlns:mc="http://schemas.openxmlformats.org/markup-compatibility/2006" xmlns:aink="http://schemas.microsoft.com/office/drawing/2016/ink" xmlns:am3d="http://schemas.microsoft.com/office/drawing/2017/model3d" xmlns:o="urn:schemas-microsoft-com:office:office" xmlns:oel="http://schemas.microsoft.com/office/2019/extlst" xmlns:r="http://schemas.openxmlformats.org/officeDocument/2006/relationships" xmlns:m="http://schemas.openxmlformats.org/officeDocument/2006/math" xmlns:v="urn:schemas-microsoft-com:vml" xmlns:wp14="http://schemas.microsoft.com/office/word/2010/wordprocessingDrawing" xmlns:wp="http://schemas.openxmlformats.org/drawingml/2006/wordprocessingDrawing" xmlns:w10="urn:schemas-microsoft-com:office:word" xmlns:w="http://schemas.openxmlformats.org/wordprocessingml/2006/main" xmlns:w14="http://schemas.microsoft.com/office/word/2010/wordml" xmlns:w15="http://schemas.microsoft.com/office/word/2012/wordml" xmlns:w16cex="http://schemas.microsoft.com/office/word/2018/wordml/cex" xmlns:w16cid="http://schemas.microsoft.com/office/word/2016/wordml/cid" xmlns:w16="http://schemas.microsoft.com/office/word/2018/wordml" xmlns:w16du="http://schemas.microsoft.com/office/word/2023/wordml/word16du" xmlns:w16sdtdh="http://schemas.microsoft.com/office/word/2020/wordml/sdtdatahash" xmlns:w16sdtfl="http://schemas.microsoft.com/office/word/2024/wordml/sdtformatlock" xmlns:w16se="http://schemas.microsoft.com/office/word/2015/wordml/symex" xmlns:wpg="http://schemas.microsoft.com/office/word/2010/wordprocessingGroup" xmlns:wpi="http://schemas.microsoft.com/office/word/2010/wordprocessingInk" xmlns:wne="http://schemas.microsoft.com/office/word/2006/wordml" xmlns:wps="http://schemas.microsoft.com/office/word/2010/wordprocessingShape" mc:Ignorable="w14 w15 w16se w16cid w16 w16cex w16sdtdh w16sdtfl w16du wp14">
+  <w:abstractNum w:abstractNumId="0" w15:restartNumberingAfterBreak="0">
+    <w:nsid w:val="6DE95ABF"/>
+    <w:multiLevelType w:val="hybridMultilevel"/>
+    <w:tmpl w:val="01BE3C20"/>
+    <w:lvl w:ilvl="0" w:tplc="4BC67DD4">
+      <w:start w:val="1"/>
+      <w:numFmt w:val="decimal"/>
+      <w:lvlText w:val="[%1]"/>
+      <w:lvlJc w:val="left"/>
+      <w:pPr>
+        <w:ind w:left="720" w:hanging="360"/>
+      </w:pPr>
+      <w:rPr>
+        <w:rFonts w:hint="default"/>
+      </w:rPr>
+    </w:lvl>
+    <w:lvl w:ilvl="1" w:tplc="04090019" w:tentative="1">
+      <w:start w:val="1"/>
+      <w:numFmt w:val="lowerLetter"/>
+      <w:lvlText w:val="%2."/>
+      <w:lvlJc w:val="left"/>
+      <w:pPr>
+        <w:ind w:left="1440" w:hanging="360"/>
+      </w:pPr>
+    </w:lvl>
+    <w:lvl w:ilvl="2" w:tplc="0409001B" w:tentative="1">
+      <w:start w:val="1"/>
+      <w:numFmt w:val="lowerRoman"/>
+      <w:lvlText w:val="%3."/>
+      <w:lvlJc w:val="right"/>
+      <w:pPr>
+        <w:ind w:left="2160" w:hanging="180"/>
+      </w:pPr>
+    </w:lvl>
+    <w:lvl w:ilvl="3" w:tplc="0409000F" w:tentative="1">
+      <w:start w:val="1"/>
+      <w:numFmt w:val="decimal"/>
+      <w:lvlText w:val="%4."/>
+      <w:lvlJc w:val="left"/>
+      <w:pPr>
+        <w:ind w:left="2880" w:hanging="360"/>
+      </w:pPr>
+    </w:lvl>
+    <w:lvl w:ilvl="4" w:tplc="04090019" w:tentative="1">
+      <w:start w:val="1"/>
+      <w:numFmt w:val="lowerLetter"/>
+      <w:lvlText w:val="%5."/>
+      <w:lvlJc w:val="left"/>
+      <w:pPr>
+        <w:ind w:left="3600" w:hanging="360"/>
+      </w:pPr>
+    </w:lvl>
+    <w:lvl w:ilvl="5" w:tplc="0409001B" w:tentative="1">
+      <w:start w:val="1"/>
+      <w:numFmt w:val="lowerRoman"/>
+      <w:lvlText w:val="%6."/>
+      <w:lvlJc w:val="right"/>
+      <w:pPr>
+        <w:ind w:left="4320" w:hanging="180"/>
+      </w:pPr>
+    </w:lvl>
+    <w:lvl w:ilvl="6" w:tplc="0409000F" w:tentative="1">
+      <w:start w:val="1"/>
+      <w:numFmt w:val="decimal"/>
+      <w:lvlText w:val="%7."/>
+      <w:lvlJc w:val="left"/>
+      <w:pPr>
+        <w:ind w:left="5040" w:hanging="360"/>
+      </w:pPr>
+    </w:lvl>
+    <w:lvl w:ilvl="7" w:tplc="04090019" w:tentative="1">
+      <w:start w:val="1"/>
+      <w:numFmt w:val="lowerLetter"/>
+      <w:lvlText w:val="%8."/>
+      <w:lvlJc w:val="left"/>
+      <w:pPr>
+        <w:ind w:left="5760" w:hanging="360"/>
+      </w:pPr>
+    </w:lvl>
+    <w:lvl w:ilvl="8" w:tplc="0409001B" w:tentative="1">
+      <w:start w:val="1"/>
+      <w:numFmt w:val="lowerRoman"/>
+      <w:lvlText w:val="%9."/>
+      <w:lvlJc w:val="right"/>
+      <w:pPr>
+        <w:ind w:left="6480" w:hanging="180"/>
+      </w:pPr>
+    </w:lvl>
+  </w:abstractNum>
+  <w:abstractNum w:abstractNumId="1" w15:restartNumberingAfterBreak="0">
+    <w:nsid w:val="7CDE3179"/>
+    <w:multiLevelType w:val="hybridMultilevel"/>
+    <w:tmpl w:val="07D4B59E"/>
+    <w:lvl w:ilvl="0" w:tplc="75887208">
+      <w:start w:val="1"/>
+      <w:numFmt w:val="lowerRoman"/>
+      <w:lvlText w:val="%1."/>
+      <w:lvlJc w:val="left"/>
+      <w:pPr>
+        <w:ind w:left="1080" w:hanging="720"/>
+      </w:pPr>
+      <w:rPr>
+        <w:rFonts w:eastAsiaTheme="minorEastAsia" w:hint="default"/>
+      </w:rPr>
+    </w:lvl>
+    <w:lvl w:ilvl="1" w:tplc="04090019" w:tentative="1">
+      <w:start w:val="1"/>
+      <w:numFmt w:val="lowerLetter"/>
+      <w:lvlText w:val="%2."/>
+      <w:lvlJc w:val="left"/>
+      <w:pPr>
+        <w:ind w:left="1440" w:hanging="360"/>
+      </w:pPr>
+    </w:lvl>
+    <w:lvl w:ilvl="2" w:tplc="0409001B" w:tentative="1">
+      <w:start w:val="1"/>
+      <w:numFmt w:val="lowerRoman"/>
+      <w:lvlText w:val="%3."/>
+      <w:lvlJc w:val="right"/>
+      <w:pPr>
+        <w:ind w:left="2160" w:hanging="180"/>
+      </w:pPr>
+    </w:lvl>
+    <w:lvl w:ilvl="3" w:tplc="0409000F" w:tentative="1">
+      <w:start w:val="1"/>
+      <w:numFmt w:val="decimal"/>
+      <w:lvlText w:val="%4."/>
+      <w:lvlJc w:val="left"/>
+      <w:pPr>
+        <w:ind w:left="2880" w:hanging="360"/>
+      </w:pPr>
+    </w:lvl>
+    <w:lvl w:ilvl="4" w:tplc="04090019" w:tentative="1">
+      <w:start w:val="1"/>
+      <w:numFmt w:val="lowerLetter"/>
+      <w:lvlText w:val="%5."/>
+      <w:lvlJc w:val="left"/>
+      <w:pPr>
+        <w:ind w:left="3600" w:hanging="360"/>
+      </w:pPr>
+    </w:lvl>
+    <w:lvl w:ilvl="5" w:tplc="0409001B" w:tentative="1">
+      <w:start w:val="1"/>
+      <w:numFmt w:val="lowerRoman"/>
+      <w:lvlText w:val="%6."/>
+      <w:lvlJc w:val="right"/>
+      <w:pPr>
+        <w:ind w:left="4320" w:hanging="180"/>
+      </w:pPr>
+    </w:lvl>
+    <w:lvl w:ilvl="6" w:tplc="0409000F" w:tentative="1">
+      <w:start w:val="1"/>
+      <w:numFmt w:val="decimal"/>
+      <w:lvlText w:val="%7."/>
+      <w:lvlJc w:val="left"/>
+      <w:pPr>
+        <w:ind w:left="5040" w:hanging="360"/>
+      </w:pPr>
+    </w:lvl>
+    <w:lvl w:ilvl="7" w:tplc="04090019" w:tentative="1">
+      <w:start w:val="1"/>
+      <w:numFmt w:val="lowerLetter"/>
+      <w:lvlText w:val="%8."/>
+      <w:lvlJc w:val="left"/>
+      <w:pPr>
+        <w:ind w:left="5760" w:hanging="360"/>
+      </w:pPr>
+    </w:lvl>
+    <w:lvl w:ilvl="8" w:tplc="0409001B" w:tentative="1">
+      <w:start w:val="1"/>
+      <w:numFmt w:val="lowerRoman"/>
+      <w:lvlText w:val="%9."/>
+      <w:lvlJc w:val="right"/>
+      <w:pPr>
+        <w:ind w:left="6480" w:hanging="180"/>
+      </w:pPr>
+    </w:lvl>
+  </w:abstractNum>
+  <w:num w:numId="1" w16cid:durableId="1000234308">
+    <w:abstractNumId w:val="1"/>
+  </w:num>
+  <w:num w:numId="2" w16cid:durableId="1014923239">
+    <w:abstractNumId w:val="0"/>
+  </w:num>
+</w:numbering>
 </file>
 
 <file path=word/styles.xml><?xml version="1.0" encoding="utf-8"?>
@@ -2576,6 +5201,74 @@
       <w:u w:val="single"/>
     </w:rPr>
   </w:style>
+  <w:style w:type="table" w:styleId="TableGrid">
+    <w:name w:val="Table Grid"/>
+    <w:basedOn w:val="TableNormal"/>
+    <w:uiPriority w:val="39"/>
+    <w:rsid w:val="004F178C"/>
+    <w:pPr>
+      <w:spacing w:after="0" w:line="240" w:lineRule="auto"/>
+    </w:pPr>
+    <w:tblPr>
+      <w:tblBorders>
+        <w:top w:val="single" w:sz="4" w:space="0" w:color="auto"/>
+        <w:left w:val="single" w:sz="4" w:space="0" w:color="auto"/>
+        <w:bottom w:val="single" w:sz="4" w:space="0" w:color="auto"/>
+        <w:right w:val="single" w:sz="4" w:space="0" w:color="auto"/>
+        <w:insideH w:val="single" w:sz="4" w:space="0" w:color="auto"/>
+        <w:insideV w:val="single" w:sz="4" w:space="0" w:color="auto"/>
+      </w:tblBorders>
+    </w:tblPr>
+  </w:style>
+  <w:style w:type="character" w:styleId="PlaceholderText">
+    <w:name w:val="Placeholder Text"/>
+    <w:basedOn w:val="DefaultParagraphFont"/>
+    <w:uiPriority w:val="99"/>
+    <w:semiHidden/>
+    <w:rsid w:val="005E4FBF"/>
+    <w:rPr>
+      <w:color w:val="666666"/>
+    </w:rPr>
+  </w:style>
+  <w:style w:type="paragraph" w:styleId="Revision">
+    <w:name w:val="Revision"/>
+    <w:hidden/>
+    <w:uiPriority w:val="99"/>
+    <w:semiHidden/>
+    <w:rsid w:val="00864032"/>
+    <w:pPr>
+      <w:spacing w:after="0" w:line="240" w:lineRule="auto"/>
+    </w:pPr>
+  </w:style>
+  <w:style w:type="paragraph" w:customStyle="1" w:styleId="code">
+    <w:name w:val="code"/>
+    <w:basedOn w:val="Normal"/>
+    <w:link w:val="codeChar"/>
+    <w:autoRedefine/>
+    <w:qFormat/>
+    <w:rsid w:val="004D53B3"/>
+    <w:pPr>
+      <w:spacing w:after="0" w:line="240" w:lineRule="auto"/>
+    </w:pPr>
+    <w:rPr>
+      <w:rFonts w:ascii="Courier New" w:eastAsiaTheme="minorEastAsia" w:hAnsi="Courier New" w:cs="Courier New"/>
+      <w:b/>
+      <w:color w:val="196B24" w:themeColor="accent3"/>
+      <w:sz w:val="20"/>
+    </w:rPr>
+  </w:style>
+  <w:style w:type="character" w:customStyle="1" w:styleId="codeChar">
+    <w:name w:val="code Char"/>
+    <w:basedOn w:val="DefaultParagraphFont"/>
+    <w:link w:val="code"/>
+    <w:rsid w:val="004D53B3"/>
+    <w:rPr>
+      <w:rFonts w:ascii="Courier New" w:eastAsiaTheme="minorEastAsia" w:hAnsi="Courier New" w:cs="Courier New"/>
+      <w:b/>
+      <w:color w:val="196B24" w:themeColor="accent3"/>
+      <w:sz w:val="20"/>
+    </w:rPr>
+  </w:style>
 </w:styles>
 </file>
 

</xml_diff>